<commit_message>
Ferddig med opg 2. Kun nr 3 igjen!!!
</commit_message>
<xml_diff>
--- a/Progmod oppgåve/Olav Vurdering 2 progmod.docx
+++ b/Progmod oppgåve/Olav Vurdering 2 progmod.docx
@@ -39,19 +39,31 @@
         <w:rPr>
           <w:lang w:val="nb-NO"/>
         </w:rPr>
-        <w:t>Jeg testet algoritmen min med 3 ulike funksjoner. Nedenfor ser du sammenligning mellom algoritmens svar, derivering for hånd, i ulike punkter og ulike steglengde</w:t>
+        <w:t>Jeg testet algoritmen min med 3 ulike funksjoner. Nedenfor ser du sammenligning mellom algoritmens svar</w:t>
       </w:r>
       <w:r>
         <w:rPr>
           <w:lang w:val="nb-NO"/>
         </w:rPr>
-        <w:t>r</w:t>
+        <w:t xml:space="preserve"> i ulike punkter og ulike steglengde i tillegg til</w:t>
       </w:r>
       <w:r>
         <w:rPr>
           <w:lang w:val="nb-NO"/>
         </w:rPr>
-        <w:t xml:space="preserve">. </w:t>
+        <w:t xml:space="preserve"> derivering for hånd</w:t>
+      </w:r>
+      <w:r>
+        <w:rPr>
+          <w:lang w:val="nb-NO"/>
+        </w:rPr>
+        <w:t>.</w:t>
+      </w:r>
+      <w:r>
+        <w:rPr>
+          <w:lang w:val="nb-NO"/>
+        </w:rPr>
+        <w:t xml:space="preserve"> </w:t>
       </w:r>
     </w:p>
     <w:tbl>
@@ -1776,7 +1788,7 @@
               <w:rPr>
                 <w:lang w:val="nb-NO"/>
               </w:rPr>
-              <w:t>Seier</w:t>
+              <w:t>Hvem er best</w:t>
             </w:r>
           </w:p>
         </w:tc>
@@ -1987,8 +1999,8 @@
                 <w:lang w:val="nb-NO"/>
               </w:rPr>
               <w:drawing>
-                <wp:inline distT="0" distB="0" distL="0" distR="0" wp14:anchorId="7745A0C6" wp14:editId="2ECADA1E">
-                  <wp:extent cx="1969477" cy="1420442"/>
+                <wp:inline distT="0" distB="0" distL="0" distR="0" wp14:anchorId="7745A0C6" wp14:editId="55310B9C">
+                  <wp:extent cx="1969135" cy="1420195"/>
                   <wp:effectExtent l="0" t="0" r="0" b="2540"/>
                   <wp:docPr id="976412725" name="Bilde 1"/>
                   <wp:cNvGraphicFramePr>
@@ -2010,7 +2022,7 @@
                         <pic:spPr>
                           <a:xfrm>
                             <a:off x="0" y="0"/>
-                            <a:ext cx="2046641" cy="1476095"/>
+                            <a:ext cx="2130250" cy="1536395"/>
                           </a:xfrm>
                           <a:prstGeom prst="rect">
                             <a:avLst/>
@@ -2531,7 +2543,19 @@
               <w:rPr>
                 <w:lang w:val="nb-NO"/>
               </w:rPr>
-              <w:t>Per vant denne og siden det er ønskelig å ha lavest mulig feilrate</w:t>
+              <w:t>Per vant denne og</w:t>
+            </w:r>
+            <w:r>
+              <w:rPr>
+                <w:lang w:val="nb-NO"/>
+              </w:rPr>
+              <w:t>så</w:t>
+            </w:r>
+            <w:r>
+              <w:rPr>
+                <w:lang w:val="nb-NO"/>
+              </w:rPr>
+              <w:t xml:space="preserve"> siden det er ønskelig å ha lavest mulig feilrate</w:t>
             </w:r>
           </w:p>
         </w:tc>
@@ -2554,7 +2578,39 @@
         <w:rPr>
           <w:lang w:val="nb-NO"/>
         </w:rPr>
-        <w:t xml:space="preserve">Basert på tallene ønsker jeg å rekruttere Per foran Jonas. Per er en mer erfaren spiller med flere minutter og flere runder, men han presterer også bedre med tanker på poeng per runde, </w:t>
+        <w:t>Basert på tallene ønsker jeg å rekruttere Per foran Jonas. Per er en mer erfaren spiller med flere minutter og flere runder</w:t>
+      </w:r>
+      <w:r>
+        <w:rPr>
+          <w:lang w:val="nb-NO"/>
+        </w:rPr>
+        <w:t xml:space="preserve"> bak seg. I tillegg</w:t>
+      </w:r>
+      <w:r>
+        <w:rPr>
+          <w:lang w:val="nb-NO"/>
+        </w:rPr>
+        <w:t xml:space="preserve"> presterer </w:t>
+      </w:r>
+      <w:proofErr w:type="spellStart"/>
+      <w:r>
+        <w:rPr>
+          <w:lang w:val="nb-NO"/>
+        </w:rPr>
+        <w:t>han</w:t>
+      </w:r>
+      <w:r>
+        <w:rPr>
+          <w:lang w:val="nb-NO"/>
+        </w:rPr>
+        <w:t>o</w:t>
+      </w:r>
+      <w:proofErr w:type="spellEnd"/>
+      <w:r>
+        <w:rPr>
+          <w:lang w:val="nb-NO"/>
+        </w:rPr>
+        <w:t xml:space="preserve"> bedre med tanke på poeng per runde, </w:t>
       </w:r>
       <w:proofErr w:type="spellStart"/>
       <w:r>
@@ -2573,7 +2629,6 @@
     </w:p>
     <w:p>
       <w:pPr>
-        <w:pStyle w:val="Overskrift1"/>
         <w:rPr>
           <w:lang w:val="nb-NO"/>
         </w:rPr>
@@ -2592,6 +2647,1556 @@
           <w:lang w:val="nb-NO"/>
         </w:rPr>
       </w:pPr>
+      <w:r>
+        <w:rPr>
+          <w:lang w:val="nb-NO"/>
+        </w:rPr>
+        <w:lastRenderedPageBreak/>
+        <w:t>Oppgave c og d</w:t>
+      </w:r>
+      <w:r>
+        <w:rPr>
+          <w:lang w:val="nb-NO"/>
+        </w:rPr>
+        <w:t xml:space="preserve"> – Kommentar til funnene</w:t>
+      </w:r>
+    </w:p>
+    <w:p>
+      <w:pPr>
+        <w:rPr>
+          <w:lang w:val="nb-NO"/>
+        </w:rPr>
+      </w:pPr>
+      <w:r>
+        <w:rPr>
+          <w:lang w:val="nb-NO"/>
+        </w:rPr>
+        <w:t xml:space="preserve">Her ser jeg på den deriverte av verdiene til Jonas og Per. Vi kan finne mistenkelige tall dersom vi ser verdier som endrer seg mer enn de pleier, altså store verdier av den deriverte enten positiv eller negativ retning. </w:t>
+      </w:r>
+    </w:p>
+    <w:tbl>
+      <w:tblPr>
+        <w:tblStyle w:val="Tabellrutenett"/>
+        <w:tblW w:w="11624" w:type="dxa"/>
+        <w:tblInd w:w="-1281" w:type="dxa"/>
+        <w:tblLook w:val="04A0" w:firstRow="1" w:lastRow="0" w:firstColumn="1" w:lastColumn="0" w:noHBand="0" w:noVBand="1"/>
+      </w:tblPr>
+      <w:tblGrid>
+        <w:gridCol w:w="1149"/>
+        <w:gridCol w:w="875"/>
+        <w:gridCol w:w="6261"/>
+        <w:gridCol w:w="3339"/>
+      </w:tblGrid>
+      <w:tr>
+        <w:tc>
+          <w:tcPr>
+            <w:tcW w:w="1149" w:type="dxa"/>
+          </w:tcPr>
+          <w:p>
+            <w:pPr>
+              <w:rPr>
+                <w:lang w:val="nb-NO"/>
+              </w:rPr>
+            </w:pPr>
+            <w:r>
+              <w:rPr>
+                <w:lang w:val="nb-NO"/>
+              </w:rPr>
+              <w:t>Type verdi</w:t>
+            </w:r>
+          </w:p>
+        </w:tc>
+        <w:tc>
+          <w:tcPr>
+            <w:tcW w:w="875" w:type="dxa"/>
+          </w:tcPr>
+          <w:p>
+            <w:pPr>
+              <w:rPr>
+                <w:lang w:val="nb-NO"/>
+              </w:rPr>
+            </w:pPr>
+            <w:r>
+              <w:rPr>
+                <w:lang w:val="nb-NO"/>
+              </w:rPr>
+              <w:t>Spiller</w:t>
+            </w:r>
+          </w:p>
+        </w:tc>
+        <w:tc>
+          <w:tcPr>
+            <w:tcW w:w="6261" w:type="dxa"/>
+          </w:tcPr>
+          <w:p>
+            <w:pPr>
+              <w:rPr>
+                <w:lang w:val="nb-NO"/>
+              </w:rPr>
+            </w:pPr>
+            <w:r>
+              <w:rPr>
+                <w:lang w:val="nb-NO"/>
+              </w:rPr>
+              <w:t>Plot</w:t>
+            </w:r>
+          </w:p>
+        </w:tc>
+        <w:tc>
+          <w:tcPr>
+            <w:tcW w:w="3339" w:type="dxa"/>
+          </w:tcPr>
+          <w:p>
+            <w:pPr>
+              <w:rPr>
+                <w:lang w:val="nb-NO"/>
+              </w:rPr>
+            </w:pPr>
+            <w:r>
+              <w:rPr>
+                <w:lang w:val="nb-NO"/>
+              </w:rPr>
+              <w:t>Kommentar</w:t>
+            </w:r>
+          </w:p>
+        </w:tc>
+      </w:tr>
+      <w:tr>
+        <w:tc>
+          <w:tcPr>
+            <w:tcW w:w="1149" w:type="dxa"/>
+            <w:vMerge w:val="restart"/>
+          </w:tcPr>
+          <w:p>
+            <w:pPr>
+              <w:rPr>
+                <w:lang w:val="nb-NO"/>
+              </w:rPr>
+            </w:pPr>
+            <w:r>
+              <w:rPr>
+                <w:lang w:val="nb-NO"/>
+              </w:rPr>
+              <w:t>Poeng</w:t>
+            </w:r>
+          </w:p>
+        </w:tc>
+        <w:tc>
+          <w:tcPr>
+            <w:tcW w:w="875" w:type="dxa"/>
+          </w:tcPr>
+          <w:p>
+            <w:pPr>
+              <w:rPr>
+                <w:lang w:val="nb-NO"/>
+              </w:rPr>
+            </w:pPr>
+            <w:r>
+              <w:rPr>
+                <w:lang w:val="nb-NO"/>
+              </w:rPr>
+              <w:t>Per</w:t>
+            </w:r>
+          </w:p>
+        </w:tc>
+        <w:tc>
+          <w:tcPr>
+            <w:tcW w:w="6261" w:type="dxa"/>
+          </w:tcPr>
+          <w:p>
+            <w:pPr>
+              <w:rPr>
+                <w:lang w:val="nb-NO"/>
+              </w:rPr>
+            </w:pPr>
+            <w:r>
+              <w:rPr>
+                <w:lang w:val="nb-NO"/>
+              </w:rPr>
+              <w:drawing>
+                <wp:inline distT="0" distB="0" distL="0" distR="0" wp14:anchorId="10F2E789" wp14:editId="52A422C4">
+                  <wp:extent cx="3733633" cy="2603351"/>
+                  <wp:effectExtent l="0" t="0" r="635" b="635"/>
+                  <wp:docPr id="557250029" name="Bilde 1"/>
+                  <wp:cNvGraphicFramePr>
+                    <a:graphicFrameLocks xmlns:a="http://schemas.openxmlformats.org/drawingml/2006/main" noChangeAspect="1"/>
+                  </wp:cNvGraphicFramePr>
+                  <a:graphic xmlns:a="http://schemas.openxmlformats.org/drawingml/2006/main">
+                    <a:graphicData uri="http://schemas.openxmlformats.org/drawingml/2006/picture">
+                      <pic:pic xmlns:pic="http://schemas.openxmlformats.org/drawingml/2006/picture">
+                        <pic:nvPicPr>
+                          <pic:cNvPr id="557250029" name=""/>
+                          <pic:cNvPicPr/>
+                        </pic:nvPicPr>
+                        <pic:blipFill>
+                          <a:blip r:embed="rId11"/>
+                          <a:stretch>
+                            <a:fillRect/>
+                          </a:stretch>
+                        </pic:blipFill>
+                        <pic:spPr>
+                          <a:xfrm>
+                            <a:off x="0" y="0"/>
+                            <a:ext cx="3871653" cy="2699588"/>
+                          </a:xfrm>
+                          <a:prstGeom prst="rect">
+                            <a:avLst/>
+                          </a:prstGeom>
+                        </pic:spPr>
+                      </pic:pic>
+                    </a:graphicData>
+                  </a:graphic>
+                </wp:inline>
+              </w:drawing>
+            </w:r>
+          </w:p>
+        </w:tc>
+        <w:tc>
+          <w:tcPr>
+            <w:tcW w:w="3339" w:type="dxa"/>
+          </w:tcPr>
+          <w:p>
+            <w:pPr>
+              <w:rPr>
+                <w:lang w:val="nb-NO"/>
+              </w:rPr>
+            </w:pPr>
+            <w:r>
+              <w:rPr>
+                <w:lang w:val="nb-NO"/>
+              </w:rPr>
+              <w:t xml:space="preserve">Det er </w:t>
+            </w:r>
+            <w:proofErr w:type="spellStart"/>
+            <w:r>
+              <w:rPr>
+                <w:lang w:val="nb-NO"/>
+              </w:rPr>
+              <w:t>ihvertfall</w:t>
+            </w:r>
+            <w:proofErr w:type="spellEnd"/>
+            <w:r>
+              <w:rPr>
+                <w:lang w:val="nb-NO"/>
+              </w:rPr>
+              <w:t xml:space="preserve"> ett punkt på grafen her som viser </w:t>
+            </w:r>
+            <w:proofErr w:type="gramStart"/>
+            <w:r>
+              <w:rPr>
+                <w:lang w:val="nb-NO"/>
+              </w:rPr>
+              <w:t>en enrom</w:t>
+            </w:r>
+            <w:proofErr w:type="gramEnd"/>
+            <w:r>
+              <w:rPr>
+                <w:lang w:val="nb-NO"/>
+              </w:rPr>
+              <w:t xml:space="preserve"> økning i poeng. Du finner kun ett annet punkt på grafen som er i nærheten av denne økningen. Jeg vil derfor påstå at dette er ganske mistenkelig for juks</w:t>
+            </w:r>
+          </w:p>
+        </w:tc>
+      </w:tr>
+      <w:tr>
+        <w:tc>
+          <w:tcPr>
+            <w:tcW w:w="1149" w:type="dxa"/>
+            <w:vMerge/>
+          </w:tcPr>
+          <w:p>
+            <w:pPr>
+              <w:rPr>
+                <w:lang w:val="nb-NO"/>
+              </w:rPr>
+            </w:pPr>
+          </w:p>
+        </w:tc>
+        <w:tc>
+          <w:tcPr>
+            <w:tcW w:w="875" w:type="dxa"/>
+          </w:tcPr>
+          <w:p>
+            <w:pPr>
+              <w:rPr>
+                <w:lang w:val="nb-NO"/>
+              </w:rPr>
+            </w:pPr>
+            <w:r>
+              <w:rPr>
+                <w:lang w:val="nb-NO"/>
+              </w:rPr>
+              <w:t>Jonas</w:t>
+            </w:r>
+          </w:p>
+        </w:tc>
+        <w:tc>
+          <w:tcPr>
+            <w:tcW w:w="6261" w:type="dxa"/>
+          </w:tcPr>
+          <w:p>
+            <w:pPr>
+              <w:rPr>
+                <w:lang w:val="nb-NO"/>
+              </w:rPr>
+            </w:pPr>
+            <w:r>
+              <w:rPr>
+                <w:lang w:val="nb-NO"/>
+              </w:rPr>
+              <w:drawing>
+                <wp:inline distT="0" distB="0" distL="0" distR="0" wp14:anchorId="68AD5F22" wp14:editId="4C35307D">
+                  <wp:extent cx="3733630" cy="2603351"/>
+                  <wp:effectExtent l="0" t="0" r="635" b="635"/>
+                  <wp:docPr id="523048723" name="Bilde 1"/>
+                  <wp:cNvGraphicFramePr>
+                    <a:graphicFrameLocks xmlns:a="http://schemas.openxmlformats.org/drawingml/2006/main" noChangeAspect="1"/>
+                  </wp:cNvGraphicFramePr>
+                  <a:graphic xmlns:a="http://schemas.openxmlformats.org/drawingml/2006/main">
+                    <a:graphicData uri="http://schemas.openxmlformats.org/drawingml/2006/picture">
+                      <pic:pic xmlns:pic="http://schemas.openxmlformats.org/drawingml/2006/picture">
+                        <pic:nvPicPr>
+                          <pic:cNvPr id="523048723" name=""/>
+                          <pic:cNvPicPr/>
+                        </pic:nvPicPr>
+                        <pic:blipFill>
+                          <a:blip r:embed="rId12"/>
+                          <a:stretch>
+                            <a:fillRect/>
+                          </a:stretch>
+                        </pic:blipFill>
+                        <pic:spPr>
+                          <a:xfrm>
+                            <a:off x="0" y="0"/>
+                            <a:ext cx="3811818" cy="2657869"/>
+                          </a:xfrm>
+                          <a:prstGeom prst="rect">
+                            <a:avLst/>
+                          </a:prstGeom>
+                        </pic:spPr>
+                      </pic:pic>
+                    </a:graphicData>
+                  </a:graphic>
+                </wp:inline>
+              </w:drawing>
+            </w:r>
+          </w:p>
+        </w:tc>
+        <w:tc>
+          <w:tcPr>
+            <w:tcW w:w="3339" w:type="dxa"/>
+          </w:tcPr>
+          <w:p>
+            <w:pPr>
+              <w:rPr>
+                <w:lang w:val="nb-NO"/>
+              </w:rPr>
+            </w:pPr>
+            <w:r>
+              <w:rPr>
+                <w:lang w:val="nb-NO"/>
+              </w:rPr>
+              <w:t>Vi ser litt samme tendenser her med veldig store variasjoner. Det kan være et tegn på juks eller manipulering av dataen. Men jeg kjenner ikke spillet og poengsystemet så det er vanskelig å vurdere.</w:t>
+            </w:r>
+          </w:p>
+        </w:tc>
+      </w:tr>
+      <w:tr>
+        <w:tc>
+          <w:tcPr>
+            <w:tcW w:w="1149" w:type="dxa"/>
+            <w:vMerge w:val="restart"/>
+          </w:tcPr>
+          <w:p>
+            <w:pPr>
+              <w:rPr>
+                <w:lang w:val="nb-NO"/>
+              </w:rPr>
+            </w:pPr>
+            <w:r>
+              <w:rPr>
+                <w:lang w:val="nb-NO"/>
+              </w:rPr>
+              <w:lastRenderedPageBreak/>
+              <w:t>Tid</w:t>
+            </w:r>
+          </w:p>
+        </w:tc>
+        <w:tc>
+          <w:tcPr>
+            <w:tcW w:w="875" w:type="dxa"/>
+          </w:tcPr>
+          <w:p>
+            <w:pPr>
+              <w:rPr>
+                <w:lang w:val="nb-NO"/>
+              </w:rPr>
+            </w:pPr>
+            <w:r>
+              <w:rPr>
+                <w:lang w:val="nb-NO"/>
+              </w:rPr>
+              <w:t>Per</w:t>
+            </w:r>
+          </w:p>
+        </w:tc>
+        <w:tc>
+          <w:tcPr>
+            <w:tcW w:w="6261" w:type="dxa"/>
+          </w:tcPr>
+          <w:p>
+            <w:pPr>
+              <w:rPr>
+                <w:lang w:val="nb-NO"/>
+              </w:rPr>
+            </w:pPr>
+            <w:r>
+              <w:rPr>
+                <w:lang w:val="nb-NO"/>
+              </w:rPr>
+              <w:drawing>
+                <wp:inline distT="0" distB="0" distL="0" distR="0" wp14:anchorId="77C5DD54" wp14:editId="7F357A76">
+                  <wp:extent cx="3733165" cy="2689793"/>
+                  <wp:effectExtent l="0" t="0" r="635" b="3175"/>
+                  <wp:docPr id="1667580166" name="Bilde 1"/>
+                  <wp:cNvGraphicFramePr>
+                    <a:graphicFrameLocks xmlns:a="http://schemas.openxmlformats.org/drawingml/2006/main" noChangeAspect="1"/>
+                  </wp:cNvGraphicFramePr>
+                  <a:graphic xmlns:a="http://schemas.openxmlformats.org/drawingml/2006/main">
+                    <a:graphicData uri="http://schemas.openxmlformats.org/drawingml/2006/picture">
+                      <pic:pic xmlns:pic="http://schemas.openxmlformats.org/drawingml/2006/picture">
+                        <pic:nvPicPr>
+                          <pic:cNvPr id="1667580166" name=""/>
+                          <pic:cNvPicPr/>
+                        </pic:nvPicPr>
+                        <pic:blipFill>
+                          <a:blip r:embed="rId13"/>
+                          <a:stretch>
+                            <a:fillRect/>
+                          </a:stretch>
+                        </pic:blipFill>
+                        <pic:spPr>
+                          <a:xfrm>
+                            <a:off x="0" y="0"/>
+                            <a:ext cx="3821826" cy="2753674"/>
+                          </a:xfrm>
+                          <a:prstGeom prst="rect">
+                            <a:avLst/>
+                          </a:prstGeom>
+                        </pic:spPr>
+                      </pic:pic>
+                    </a:graphicData>
+                  </a:graphic>
+                </wp:inline>
+              </w:drawing>
+            </w:r>
+          </w:p>
+        </w:tc>
+        <w:tc>
+          <w:tcPr>
+            <w:tcW w:w="3339" w:type="dxa"/>
+          </w:tcPr>
+          <w:p>
+            <w:pPr>
+              <w:rPr>
+                <w:lang w:val="nb-NO"/>
+              </w:rPr>
+            </w:pPr>
+            <w:r>
+              <w:rPr>
+                <w:lang w:val="nb-NO"/>
+              </w:rPr>
+              <w:t xml:space="preserve">Her igjen ser vi et par ytterpunkter som endrer seg mye fra resten av grafen. På rundt runde 100 kunne det ha vært juks siden </w:t>
+            </w:r>
+            <w:proofErr w:type="spellStart"/>
+            <w:r>
+              <w:rPr>
+                <w:lang w:val="nb-NO"/>
+              </w:rPr>
+              <w:t>vekstfarten</w:t>
+            </w:r>
+            <w:proofErr w:type="spellEnd"/>
+            <w:r>
+              <w:rPr>
+                <w:lang w:val="nb-NO"/>
+              </w:rPr>
+              <w:t xml:space="preserve"> til tiden går </w:t>
+            </w:r>
+            <w:proofErr w:type="gramStart"/>
+            <w:r>
+              <w:rPr>
+                <w:lang w:val="nb-NO"/>
+              </w:rPr>
+              <w:t>dramatisk</w:t>
+            </w:r>
+            <w:proofErr w:type="gramEnd"/>
+            <w:r>
+              <w:rPr>
+                <w:lang w:val="nb-NO"/>
+              </w:rPr>
+              <w:t xml:space="preserve"> ned, men det kan også gi mening siden runden i forkant har en markant økning.</w:t>
+            </w:r>
+          </w:p>
+        </w:tc>
+      </w:tr>
+      <w:tr>
+        <w:tc>
+          <w:tcPr>
+            <w:tcW w:w="1149" w:type="dxa"/>
+            <w:vMerge/>
+          </w:tcPr>
+          <w:p>
+            <w:pPr>
+              <w:rPr>
+                <w:lang w:val="nb-NO"/>
+              </w:rPr>
+            </w:pPr>
+          </w:p>
+        </w:tc>
+        <w:tc>
+          <w:tcPr>
+            <w:tcW w:w="875" w:type="dxa"/>
+          </w:tcPr>
+          <w:p>
+            <w:pPr>
+              <w:rPr>
+                <w:lang w:val="nb-NO"/>
+              </w:rPr>
+            </w:pPr>
+            <w:r>
+              <w:rPr>
+                <w:lang w:val="nb-NO"/>
+              </w:rPr>
+              <w:t>Jonas</w:t>
+            </w:r>
+          </w:p>
+        </w:tc>
+        <w:tc>
+          <w:tcPr>
+            <w:tcW w:w="6261" w:type="dxa"/>
+          </w:tcPr>
+          <w:p>
+            <w:pPr>
+              <w:rPr>
+                <w:lang w:val="nb-NO"/>
+              </w:rPr>
+            </w:pPr>
+            <w:r>
+              <w:rPr>
+                <w:lang w:val="nb-NO"/>
+              </w:rPr>
+              <w:drawing>
+                <wp:inline distT="0" distB="0" distL="0" distR="0" wp14:anchorId="1A7C0C60" wp14:editId="2342F479">
+                  <wp:extent cx="3733165" cy="2689792"/>
+                  <wp:effectExtent l="0" t="0" r="635" b="3175"/>
+                  <wp:docPr id="1105352911" name="Bilde 1"/>
+                  <wp:cNvGraphicFramePr>
+                    <a:graphicFrameLocks xmlns:a="http://schemas.openxmlformats.org/drawingml/2006/main" noChangeAspect="1"/>
+                  </wp:cNvGraphicFramePr>
+                  <a:graphic xmlns:a="http://schemas.openxmlformats.org/drawingml/2006/main">
+                    <a:graphicData uri="http://schemas.openxmlformats.org/drawingml/2006/picture">
+                      <pic:pic xmlns:pic="http://schemas.openxmlformats.org/drawingml/2006/picture">
+                        <pic:nvPicPr>
+                          <pic:cNvPr id="1105352911" name=""/>
+                          <pic:cNvPicPr/>
+                        </pic:nvPicPr>
+                        <pic:blipFill>
+                          <a:blip r:embed="rId14"/>
+                          <a:stretch>
+                            <a:fillRect/>
+                          </a:stretch>
+                        </pic:blipFill>
+                        <pic:spPr>
+                          <a:xfrm>
+                            <a:off x="0" y="0"/>
+                            <a:ext cx="3957530" cy="2851450"/>
+                          </a:xfrm>
+                          <a:prstGeom prst="rect">
+                            <a:avLst/>
+                          </a:prstGeom>
+                        </pic:spPr>
+                      </pic:pic>
+                    </a:graphicData>
+                  </a:graphic>
+                </wp:inline>
+              </w:drawing>
+            </w:r>
+          </w:p>
+        </w:tc>
+        <w:tc>
+          <w:tcPr>
+            <w:tcW w:w="3339" w:type="dxa"/>
+          </w:tcPr>
+          <w:p>
+            <w:pPr>
+              <w:rPr>
+                <w:lang w:val="nb-NO"/>
+              </w:rPr>
+            </w:pPr>
+            <w:r>
+              <w:rPr>
+                <w:lang w:val="nb-NO"/>
+              </w:rPr>
+              <w:t xml:space="preserve">Igjen vanskelig å </w:t>
+            </w:r>
+            <w:proofErr w:type="gramStart"/>
+            <w:r>
+              <w:rPr>
+                <w:lang w:val="nb-NO"/>
+              </w:rPr>
+              <w:t>si</w:t>
+            </w:r>
+            <w:proofErr w:type="gramEnd"/>
+            <w:r>
+              <w:rPr>
+                <w:lang w:val="nb-NO"/>
+              </w:rPr>
+              <w:t xml:space="preserve"> men vil ikke i at det er noe mistenkelig her.</w:t>
+            </w:r>
+          </w:p>
+        </w:tc>
+      </w:tr>
+      <w:tr>
+        <w:tc>
+          <w:tcPr>
+            <w:tcW w:w="1149" w:type="dxa"/>
+            <w:vMerge w:val="restart"/>
+          </w:tcPr>
+          <w:p>
+            <w:pPr>
+              <w:rPr>
+                <w:lang w:val="nb-NO"/>
+              </w:rPr>
+            </w:pPr>
+            <w:r>
+              <w:rPr>
+                <w:lang w:val="nb-NO"/>
+              </w:rPr>
+              <w:t>Handling</w:t>
+            </w:r>
+          </w:p>
+        </w:tc>
+        <w:tc>
+          <w:tcPr>
+            <w:tcW w:w="875" w:type="dxa"/>
+          </w:tcPr>
+          <w:p>
+            <w:pPr>
+              <w:rPr>
+                <w:lang w:val="nb-NO"/>
+              </w:rPr>
+            </w:pPr>
+            <w:r>
+              <w:rPr>
+                <w:lang w:val="nb-NO"/>
+              </w:rPr>
+              <w:t>Per</w:t>
+            </w:r>
+          </w:p>
+        </w:tc>
+        <w:tc>
+          <w:tcPr>
+            <w:tcW w:w="6261" w:type="dxa"/>
+          </w:tcPr>
+          <w:p>
+            <w:pPr>
+              <w:rPr>
+                <w:lang w:val="nb-NO"/>
+              </w:rPr>
+            </w:pPr>
+            <w:r>
+              <w:rPr>
+                <w:lang w:val="nb-NO"/>
+              </w:rPr>
+              <w:drawing>
+                <wp:inline distT="0" distB="0" distL="0" distR="0" wp14:anchorId="7BDD7B8A" wp14:editId="7749F61A">
+                  <wp:extent cx="3733165" cy="2689794"/>
+                  <wp:effectExtent l="0" t="0" r="635" b="3175"/>
+                  <wp:docPr id="1806324630" name="Bilde 1"/>
+                  <wp:cNvGraphicFramePr>
+                    <a:graphicFrameLocks xmlns:a="http://schemas.openxmlformats.org/drawingml/2006/main" noChangeAspect="1"/>
+                  </wp:cNvGraphicFramePr>
+                  <a:graphic xmlns:a="http://schemas.openxmlformats.org/drawingml/2006/main">
+                    <a:graphicData uri="http://schemas.openxmlformats.org/drawingml/2006/picture">
+                      <pic:pic xmlns:pic="http://schemas.openxmlformats.org/drawingml/2006/picture">
+                        <pic:nvPicPr>
+                          <pic:cNvPr id="1806324630" name=""/>
+                          <pic:cNvPicPr/>
+                        </pic:nvPicPr>
+                        <pic:blipFill>
+                          <a:blip r:embed="rId15"/>
+                          <a:stretch>
+                            <a:fillRect/>
+                          </a:stretch>
+                        </pic:blipFill>
+                        <pic:spPr>
+                          <a:xfrm>
+                            <a:off x="0" y="0"/>
+                            <a:ext cx="3819208" cy="2751789"/>
+                          </a:xfrm>
+                          <a:prstGeom prst="rect">
+                            <a:avLst/>
+                          </a:prstGeom>
+                        </pic:spPr>
+                      </pic:pic>
+                    </a:graphicData>
+                  </a:graphic>
+                </wp:inline>
+              </w:drawing>
+            </w:r>
+          </w:p>
+        </w:tc>
+        <w:tc>
+          <w:tcPr>
+            <w:tcW w:w="3339" w:type="dxa"/>
+          </w:tcPr>
+          <w:p>
+            <w:pPr>
+              <w:rPr>
+                <w:lang w:val="nb-NO"/>
+              </w:rPr>
+            </w:pPr>
+            <w:r>
+              <w:rPr>
+                <w:lang w:val="nb-NO"/>
+              </w:rPr>
+              <w:t xml:space="preserve">Her ser vi en </w:t>
+            </w:r>
+            <w:proofErr w:type="spellStart"/>
+            <w:r>
+              <w:rPr>
+                <w:lang w:val="nb-NO"/>
+              </w:rPr>
+              <w:t>peak</w:t>
+            </w:r>
+            <w:proofErr w:type="spellEnd"/>
+            <w:r>
+              <w:rPr>
+                <w:lang w:val="nb-NO"/>
+              </w:rPr>
+              <w:t xml:space="preserve"> som står alene, men det betyr ikke nødvendigvis juks: Vi finner en slik økning flere steder og er ikke langt fra gjennomsnittet.</w:t>
+            </w:r>
+          </w:p>
+        </w:tc>
+      </w:tr>
+      <w:tr>
+        <w:tc>
+          <w:tcPr>
+            <w:tcW w:w="1149" w:type="dxa"/>
+            <w:vMerge/>
+          </w:tcPr>
+          <w:p>
+            <w:pPr>
+              <w:rPr>
+                <w:lang w:val="nb-NO"/>
+              </w:rPr>
+            </w:pPr>
+          </w:p>
+        </w:tc>
+        <w:tc>
+          <w:tcPr>
+            <w:tcW w:w="875" w:type="dxa"/>
+          </w:tcPr>
+          <w:p>
+            <w:pPr>
+              <w:rPr>
+                <w:lang w:val="nb-NO"/>
+              </w:rPr>
+            </w:pPr>
+            <w:r>
+              <w:rPr>
+                <w:lang w:val="nb-NO"/>
+              </w:rPr>
+              <w:t>Jonas</w:t>
+            </w:r>
+          </w:p>
+        </w:tc>
+        <w:tc>
+          <w:tcPr>
+            <w:tcW w:w="6261" w:type="dxa"/>
+          </w:tcPr>
+          <w:p>
+            <w:pPr>
+              <w:rPr>
+                <w:lang w:val="nb-NO"/>
+              </w:rPr>
+            </w:pPr>
+            <w:r>
+              <w:rPr>
+                <w:lang w:val="nb-NO"/>
+              </w:rPr>
+              <w:drawing>
+                <wp:inline distT="0" distB="0" distL="0" distR="0" wp14:anchorId="50C5109D" wp14:editId="456E0339">
+                  <wp:extent cx="3717705" cy="2678654"/>
+                  <wp:effectExtent l="0" t="0" r="3810" b="1270"/>
+                  <wp:docPr id="596750507" name="Bilde 1"/>
+                  <wp:cNvGraphicFramePr>
+                    <a:graphicFrameLocks xmlns:a="http://schemas.openxmlformats.org/drawingml/2006/main" noChangeAspect="1"/>
+                  </wp:cNvGraphicFramePr>
+                  <a:graphic xmlns:a="http://schemas.openxmlformats.org/drawingml/2006/main">
+                    <a:graphicData uri="http://schemas.openxmlformats.org/drawingml/2006/picture">
+                      <pic:pic xmlns:pic="http://schemas.openxmlformats.org/drawingml/2006/picture">
+                        <pic:nvPicPr>
+                          <pic:cNvPr id="596750507" name=""/>
+                          <pic:cNvPicPr/>
+                        </pic:nvPicPr>
+                        <pic:blipFill>
+                          <a:blip r:embed="rId16"/>
+                          <a:stretch>
+                            <a:fillRect/>
+                          </a:stretch>
+                        </pic:blipFill>
+                        <pic:spPr>
+                          <a:xfrm>
+                            <a:off x="0" y="0"/>
+                            <a:ext cx="3786413" cy="2728159"/>
+                          </a:xfrm>
+                          <a:prstGeom prst="rect">
+                            <a:avLst/>
+                          </a:prstGeom>
+                        </pic:spPr>
+                      </pic:pic>
+                    </a:graphicData>
+                  </a:graphic>
+                </wp:inline>
+              </w:drawing>
+            </w:r>
+          </w:p>
+        </w:tc>
+        <w:tc>
+          <w:tcPr>
+            <w:tcW w:w="3339" w:type="dxa"/>
+          </w:tcPr>
+          <w:p>
+            <w:pPr>
+              <w:rPr>
+                <w:lang w:val="nb-NO"/>
+              </w:rPr>
+            </w:pPr>
+            <w:r>
+              <w:rPr>
+                <w:lang w:val="nb-NO"/>
+              </w:rPr>
+              <w:t xml:space="preserve">Her vil jeg ikke si at vi har noe grunn for å være mistenkelig på juks basert på hvordan grafen ser ut. </w:t>
+            </w:r>
+          </w:p>
+        </w:tc>
+      </w:tr>
+      <w:tr>
+        <w:tc>
+          <w:tcPr>
+            <w:tcW w:w="1149" w:type="dxa"/>
+            <w:vMerge w:val="restart"/>
+          </w:tcPr>
+          <w:p>
+            <w:pPr>
+              <w:rPr>
+                <w:lang w:val="nb-NO"/>
+              </w:rPr>
+            </w:pPr>
+            <w:r>
+              <w:rPr>
+                <w:lang w:val="nb-NO"/>
+              </w:rPr>
+              <w:t>Feil</w:t>
+            </w:r>
+          </w:p>
+        </w:tc>
+        <w:tc>
+          <w:tcPr>
+            <w:tcW w:w="875" w:type="dxa"/>
+          </w:tcPr>
+          <w:p>
+            <w:pPr>
+              <w:rPr>
+                <w:lang w:val="nb-NO"/>
+              </w:rPr>
+            </w:pPr>
+            <w:r>
+              <w:rPr>
+                <w:lang w:val="nb-NO"/>
+              </w:rPr>
+              <w:t>Per</w:t>
+            </w:r>
+          </w:p>
+        </w:tc>
+        <w:tc>
+          <w:tcPr>
+            <w:tcW w:w="6261" w:type="dxa"/>
+          </w:tcPr>
+          <w:p>
+            <w:pPr>
+              <w:rPr>
+                <w:lang w:val="nb-NO"/>
+              </w:rPr>
+            </w:pPr>
+            <w:r>
+              <w:rPr>
+                <w:lang w:val="nb-NO"/>
+              </w:rPr>
+              <w:drawing>
+                <wp:inline distT="0" distB="0" distL="0" distR="0" wp14:anchorId="3C054B86" wp14:editId="23F6710C">
+                  <wp:extent cx="3702773" cy="2667896"/>
+                  <wp:effectExtent l="0" t="0" r="5715" b="0"/>
+                  <wp:docPr id="568432761" name="Bilde 1"/>
+                  <wp:cNvGraphicFramePr>
+                    <a:graphicFrameLocks xmlns:a="http://schemas.openxmlformats.org/drawingml/2006/main" noChangeAspect="1"/>
+                  </wp:cNvGraphicFramePr>
+                  <a:graphic xmlns:a="http://schemas.openxmlformats.org/drawingml/2006/main">
+                    <a:graphicData uri="http://schemas.openxmlformats.org/drawingml/2006/picture">
+                      <pic:pic xmlns:pic="http://schemas.openxmlformats.org/drawingml/2006/picture">
+                        <pic:nvPicPr>
+                          <pic:cNvPr id="568432761" name=""/>
+                          <pic:cNvPicPr/>
+                        </pic:nvPicPr>
+                        <pic:blipFill>
+                          <a:blip r:embed="rId17"/>
+                          <a:stretch>
+                            <a:fillRect/>
+                          </a:stretch>
+                        </pic:blipFill>
+                        <pic:spPr>
+                          <a:xfrm>
+                            <a:off x="0" y="0"/>
+                            <a:ext cx="3754611" cy="2705246"/>
+                          </a:xfrm>
+                          <a:prstGeom prst="rect">
+                            <a:avLst/>
+                          </a:prstGeom>
+                        </pic:spPr>
+                      </pic:pic>
+                    </a:graphicData>
+                  </a:graphic>
+                </wp:inline>
+              </w:drawing>
+            </w:r>
+          </w:p>
+        </w:tc>
+        <w:tc>
+          <w:tcPr>
+            <w:tcW w:w="3339" w:type="dxa"/>
+          </w:tcPr>
+          <w:p>
+            <w:pPr>
+              <w:rPr>
+                <w:lang w:val="nb-NO"/>
+              </w:rPr>
+            </w:pPr>
+            <w:r>
+              <w:rPr>
+                <w:lang w:val="nb-NO"/>
+              </w:rPr>
+              <w:t>Mye feil i starten, men mindre og mindre og lavere endring etter hvert. Ikke mistenkelig</w:t>
+            </w:r>
+          </w:p>
+        </w:tc>
+      </w:tr>
+      <w:tr>
+        <w:tc>
+          <w:tcPr>
+            <w:tcW w:w="1149" w:type="dxa"/>
+            <w:vMerge/>
+          </w:tcPr>
+          <w:p>
+            <w:pPr>
+              <w:rPr>
+                <w:lang w:val="nb-NO"/>
+              </w:rPr>
+            </w:pPr>
+          </w:p>
+        </w:tc>
+        <w:tc>
+          <w:tcPr>
+            <w:tcW w:w="875" w:type="dxa"/>
+          </w:tcPr>
+          <w:p>
+            <w:pPr>
+              <w:rPr>
+                <w:lang w:val="nb-NO"/>
+              </w:rPr>
+            </w:pPr>
+            <w:r>
+              <w:rPr>
+                <w:lang w:val="nb-NO"/>
+              </w:rPr>
+              <w:t>Jonas</w:t>
+            </w:r>
+          </w:p>
+        </w:tc>
+        <w:tc>
+          <w:tcPr>
+            <w:tcW w:w="6261" w:type="dxa"/>
+          </w:tcPr>
+          <w:p>
+            <w:pPr>
+              <w:rPr>
+                <w:lang w:val="nb-NO"/>
+              </w:rPr>
+            </w:pPr>
+            <w:r>
+              <w:rPr>
+                <w:lang w:val="nb-NO"/>
+              </w:rPr>
+              <w:drawing>
+                <wp:inline distT="0" distB="0" distL="0" distR="0" wp14:anchorId="05580DB2" wp14:editId="3FE32F4D">
+                  <wp:extent cx="3702685" cy="2667832"/>
+                  <wp:effectExtent l="0" t="0" r="5715" b="0"/>
+                  <wp:docPr id="40442295" name="Bilde 1"/>
+                  <wp:cNvGraphicFramePr>
+                    <a:graphicFrameLocks xmlns:a="http://schemas.openxmlformats.org/drawingml/2006/main" noChangeAspect="1"/>
+                  </wp:cNvGraphicFramePr>
+                  <a:graphic xmlns:a="http://schemas.openxmlformats.org/drawingml/2006/main">
+                    <a:graphicData uri="http://schemas.openxmlformats.org/drawingml/2006/picture">
+                      <pic:pic xmlns:pic="http://schemas.openxmlformats.org/drawingml/2006/picture">
+                        <pic:nvPicPr>
+                          <pic:cNvPr id="40442295" name=""/>
+                          <pic:cNvPicPr/>
+                        </pic:nvPicPr>
+                        <pic:blipFill>
+                          <a:blip r:embed="rId18"/>
+                          <a:stretch>
+                            <a:fillRect/>
+                          </a:stretch>
+                        </pic:blipFill>
+                        <pic:spPr>
+                          <a:xfrm>
+                            <a:off x="0" y="0"/>
+                            <a:ext cx="3759706" cy="2708916"/>
+                          </a:xfrm>
+                          <a:prstGeom prst="rect">
+                            <a:avLst/>
+                          </a:prstGeom>
+                        </pic:spPr>
+                      </pic:pic>
+                    </a:graphicData>
+                  </a:graphic>
+                </wp:inline>
+              </w:drawing>
+            </w:r>
+          </w:p>
+        </w:tc>
+        <w:tc>
+          <w:tcPr>
+            <w:tcW w:w="3339" w:type="dxa"/>
+          </w:tcPr>
+          <w:p>
+            <w:pPr>
+              <w:rPr>
+                <w:lang w:val="nb-NO"/>
+              </w:rPr>
+            </w:pPr>
+            <w:r>
+              <w:rPr>
+                <w:lang w:val="nb-NO"/>
+              </w:rPr>
+              <w:t>Samme situasjon som Per. Vanskelig å si at det er mistenkelig</w:t>
+            </w:r>
+          </w:p>
+        </w:tc>
+      </w:tr>
+      <w:tr>
+        <w:tc>
+          <w:tcPr>
+            <w:tcW w:w="1149" w:type="dxa"/>
+            <w:vMerge w:val="restart"/>
+          </w:tcPr>
+          <w:p>
+            <w:pPr>
+              <w:rPr>
+                <w:lang w:val="nb-NO"/>
+              </w:rPr>
+            </w:pPr>
+            <w:proofErr w:type="spellStart"/>
+            <w:r>
+              <w:rPr>
+                <w:lang w:val="nb-NO"/>
+              </w:rPr>
+              <w:lastRenderedPageBreak/>
+              <w:t>APM</w:t>
+            </w:r>
+            <w:proofErr w:type="spellEnd"/>
+          </w:p>
+        </w:tc>
+        <w:tc>
+          <w:tcPr>
+            <w:tcW w:w="875" w:type="dxa"/>
+          </w:tcPr>
+          <w:p>
+            <w:pPr>
+              <w:rPr>
+                <w:lang w:val="nb-NO"/>
+              </w:rPr>
+            </w:pPr>
+            <w:r>
+              <w:rPr>
+                <w:lang w:val="nb-NO"/>
+              </w:rPr>
+              <w:t>Per</w:t>
+            </w:r>
+          </w:p>
+        </w:tc>
+        <w:tc>
+          <w:tcPr>
+            <w:tcW w:w="6261" w:type="dxa"/>
+          </w:tcPr>
+          <w:p>
+            <w:pPr>
+              <w:rPr>
+                <w:lang w:val="nb-NO"/>
+              </w:rPr>
+            </w:pPr>
+            <w:r>
+              <w:rPr>
+                <w:lang w:val="nb-NO"/>
+              </w:rPr>
+              <w:drawing>
+                <wp:inline distT="0" distB="0" distL="0" distR="0" wp14:anchorId="369B7D77" wp14:editId="5248C1AB">
+                  <wp:extent cx="3717707" cy="2678654"/>
+                  <wp:effectExtent l="0" t="0" r="3810" b="1270"/>
+                  <wp:docPr id="65067529" name="Bilde 1"/>
+                  <wp:cNvGraphicFramePr>
+                    <a:graphicFrameLocks xmlns:a="http://schemas.openxmlformats.org/drawingml/2006/main" noChangeAspect="1"/>
+                  </wp:cNvGraphicFramePr>
+                  <a:graphic xmlns:a="http://schemas.openxmlformats.org/drawingml/2006/main">
+                    <a:graphicData uri="http://schemas.openxmlformats.org/drawingml/2006/picture">
+                      <pic:pic xmlns:pic="http://schemas.openxmlformats.org/drawingml/2006/picture">
+                        <pic:nvPicPr>
+                          <pic:cNvPr id="65067529" name=""/>
+                          <pic:cNvPicPr/>
+                        </pic:nvPicPr>
+                        <pic:blipFill>
+                          <a:blip r:embed="rId19"/>
+                          <a:stretch>
+                            <a:fillRect/>
+                          </a:stretch>
+                        </pic:blipFill>
+                        <pic:spPr>
+                          <a:xfrm>
+                            <a:off x="0" y="0"/>
+                            <a:ext cx="3810370" cy="2745419"/>
+                          </a:xfrm>
+                          <a:prstGeom prst="rect">
+                            <a:avLst/>
+                          </a:prstGeom>
+                        </pic:spPr>
+                      </pic:pic>
+                    </a:graphicData>
+                  </a:graphic>
+                </wp:inline>
+              </w:drawing>
+            </w:r>
+          </w:p>
+        </w:tc>
+        <w:tc>
+          <w:tcPr>
+            <w:tcW w:w="3339" w:type="dxa"/>
+          </w:tcPr>
+          <w:p>
+            <w:pPr>
+              <w:rPr>
+                <w:lang w:val="nb-NO"/>
+              </w:rPr>
+            </w:pPr>
+            <w:r>
+              <w:rPr>
+                <w:lang w:val="nb-NO"/>
+              </w:rPr>
+              <w:t xml:space="preserve">Ettersom spilleren blir </w:t>
+            </w:r>
+            <w:proofErr w:type="gramStart"/>
+            <w:r>
+              <w:rPr>
+                <w:lang w:val="nb-NO"/>
+              </w:rPr>
+              <w:t>flinkere</w:t>
+            </w:r>
+            <w:proofErr w:type="gramEnd"/>
+            <w:r>
+              <w:rPr>
+                <w:lang w:val="nb-NO"/>
+              </w:rPr>
+              <w:t xml:space="preserve"> vil den gjøre flere handlinger på mindre tid. Derfor gir det mening at </w:t>
+            </w:r>
+            <w:proofErr w:type="spellStart"/>
+            <w:r>
+              <w:rPr>
+                <w:lang w:val="nb-NO"/>
+              </w:rPr>
+              <w:t>APM</w:t>
+            </w:r>
+            <w:proofErr w:type="spellEnd"/>
+            <w:r>
+              <w:rPr>
+                <w:lang w:val="nb-NO"/>
+              </w:rPr>
+              <w:t xml:space="preserve"> øker slik den gjør her</w:t>
+            </w:r>
+          </w:p>
+        </w:tc>
+      </w:tr>
+      <w:tr>
+        <w:tc>
+          <w:tcPr>
+            <w:tcW w:w="1149" w:type="dxa"/>
+            <w:vMerge/>
+          </w:tcPr>
+          <w:p>
+            <w:pPr>
+              <w:rPr>
+                <w:lang w:val="nb-NO"/>
+              </w:rPr>
+            </w:pPr>
+          </w:p>
+        </w:tc>
+        <w:tc>
+          <w:tcPr>
+            <w:tcW w:w="875" w:type="dxa"/>
+          </w:tcPr>
+          <w:p>
+            <w:pPr>
+              <w:rPr>
+                <w:lang w:val="nb-NO"/>
+              </w:rPr>
+            </w:pPr>
+            <w:r>
+              <w:rPr>
+                <w:lang w:val="nb-NO"/>
+              </w:rPr>
+              <w:t>Jonas</w:t>
+            </w:r>
+          </w:p>
+        </w:tc>
+        <w:tc>
+          <w:tcPr>
+            <w:tcW w:w="6261" w:type="dxa"/>
+          </w:tcPr>
+          <w:p>
+            <w:pPr>
+              <w:rPr>
+                <w:lang w:val="nb-NO"/>
+              </w:rPr>
+            </w:pPr>
+            <w:r>
+              <w:rPr>
+                <w:lang w:val="nb-NO"/>
+              </w:rPr>
+              <w:drawing>
+                <wp:inline distT="0" distB="0" distL="0" distR="0" wp14:anchorId="5C0A7329" wp14:editId="5F43F3DC">
+                  <wp:extent cx="3717705" cy="2678654"/>
+                  <wp:effectExtent l="0" t="0" r="3810" b="1270"/>
+                  <wp:docPr id="632232621" name="Bilde 1"/>
+                  <wp:cNvGraphicFramePr>
+                    <a:graphicFrameLocks xmlns:a="http://schemas.openxmlformats.org/drawingml/2006/main" noChangeAspect="1"/>
+                  </wp:cNvGraphicFramePr>
+                  <a:graphic xmlns:a="http://schemas.openxmlformats.org/drawingml/2006/main">
+                    <a:graphicData uri="http://schemas.openxmlformats.org/drawingml/2006/picture">
+                      <pic:pic xmlns:pic="http://schemas.openxmlformats.org/drawingml/2006/picture">
+                        <pic:nvPicPr>
+                          <pic:cNvPr id="632232621" name=""/>
+                          <pic:cNvPicPr/>
+                        </pic:nvPicPr>
+                        <pic:blipFill>
+                          <a:blip r:embed="rId20"/>
+                          <a:stretch>
+                            <a:fillRect/>
+                          </a:stretch>
+                        </pic:blipFill>
+                        <pic:spPr>
+                          <a:xfrm>
+                            <a:off x="0" y="0"/>
+                            <a:ext cx="3777471" cy="2721716"/>
+                          </a:xfrm>
+                          <a:prstGeom prst="rect">
+                            <a:avLst/>
+                          </a:prstGeom>
+                        </pic:spPr>
+                      </pic:pic>
+                    </a:graphicData>
+                  </a:graphic>
+                </wp:inline>
+              </w:drawing>
+            </w:r>
+          </w:p>
+        </w:tc>
+        <w:tc>
+          <w:tcPr>
+            <w:tcW w:w="3339" w:type="dxa"/>
+          </w:tcPr>
+          <w:p>
+            <w:pPr>
+              <w:rPr>
+                <w:lang w:val="nb-NO"/>
+              </w:rPr>
+            </w:pPr>
+            <w:r>
+              <w:rPr>
+                <w:lang w:val="nb-NO"/>
+              </w:rPr>
+              <w:t xml:space="preserve">Ettersom spilleren blir </w:t>
+            </w:r>
+            <w:proofErr w:type="gramStart"/>
+            <w:r>
+              <w:rPr>
+                <w:lang w:val="nb-NO"/>
+              </w:rPr>
+              <w:t>flinkere</w:t>
+            </w:r>
+            <w:proofErr w:type="gramEnd"/>
+            <w:r>
+              <w:rPr>
+                <w:lang w:val="nb-NO"/>
+              </w:rPr>
+              <w:t xml:space="preserve"> vil den gjøre flere handlinger på mindre tid. Derfor gir det mening at </w:t>
+            </w:r>
+            <w:proofErr w:type="spellStart"/>
+            <w:r>
+              <w:rPr>
+                <w:lang w:val="nb-NO"/>
+              </w:rPr>
+              <w:t>APM</w:t>
+            </w:r>
+            <w:proofErr w:type="spellEnd"/>
+            <w:r>
+              <w:rPr>
+                <w:lang w:val="nb-NO"/>
+              </w:rPr>
+              <w:t xml:space="preserve"> øker slik den gjør her</w:t>
+            </w:r>
+          </w:p>
+        </w:tc>
+      </w:tr>
+      <w:tr>
+        <w:tc>
+          <w:tcPr>
+            <w:tcW w:w="1149" w:type="dxa"/>
+            <w:vMerge w:val="restart"/>
+          </w:tcPr>
+          <w:p>
+            <w:pPr>
+              <w:rPr>
+                <w:lang w:val="nb-NO"/>
+              </w:rPr>
+            </w:pPr>
+            <w:r>
+              <w:rPr>
+                <w:lang w:val="nb-NO"/>
+              </w:rPr>
+              <w:t>Feilrate</w:t>
+            </w:r>
+          </w:p>
+        </w:tc>
+        <w:tc>
+          <w:tcPr>
+            <w:tcW w:w="875" w:type="dxa"/>
+          </w:tcPr>
+          <w:p>
+            <w:pPr>
+              <w:rPr>
+                <w:lang w:val="nb-NO"/>
+              </w:rPr>
+            </w:pPr>
+            <w:r>
+              <w:rPr>
+                <w:lang w:val="nb-NO"/>
+              </w:rPr>
+              <w:t>Per</w:t>
+            </w:r>
+          </w:p>
+        </w:tc>
+        <w:tc>
+          <w:tcPr>
+            <w:tcW w:w="6261" w:type="dxa"/>
+          </w:tcPr>
+          <w:p>
+            <w:pPr>
+              <w:rPr>
+                <w:lang w:val="nb-NO"/>
+              </w:rPr>
+            </w:pPr>
+            <w:r>
+              <w:rPr>
+                <w:lang w:val="nb-NO"/>
+              </w:rPr>
+              <w:drawing>
+                <wp:inline distT="0" distB="0" distL="0" distR="0" wp14:anchorId="662E5A74" wp14:editId="166E24DD">
+                  <wp:extent cx="3731257" cy="2667896"/>
+                  <wp:effectExtent l="0" t="0" r="3175" b="0"/>
+                  <wp:docPr id="97925285" name="Bilde 1"/>
+                  <wp:cNvGraphicFramePr>
+                    <a:graphicFrameLocks xmlns:a="http://schemas.openxmlformats.org/drawingml/2006/main" noChangeAspect="1"/>
+                  </wp:cNvGraphicFramePr>
+                  <a:graphic xmlns:a="http://schemas.openxmlformats.org/drawingml/2006/main">
+                    <a:graphicData uri="http://schemas.openxmlformats.org/drawingml/2006/picture">
+                      <pic:pic xmlns:pic="http://schemas.openxmlformats.org/drawingml/2006/picture">
+                        <pic:nvPicPr>
+                          <pic:cNvPr id="97925285" name=""/>
+                          <pic:cNvPicPr/>
+                        </pic:nvPicPr>
+                        <pic:blipFill>
+                          <a:blip r:embed="rId21"/>
+                          <a:stretch>
+                            <a:fillRect/>
+                          </a:stretch>
+                        </pic:blipFill>
+                        <pic:spPr>
+                          <a:xfrm>
+                            <a:off x="0" y="0"/>
+                            <a:ext cx="3757105" cy="2686378"/>
+                          </a:xfrm>
+                          <a:prstGeom prst="rect">
+                            <a:avLst/>
+                          </a:prstGeom>
+                        </pic:spPr>
+                      </pic:pic>
+                    </a:graphicData>
+                  </a:graphic>
+                </wp:inline>
+              </w:drawing>
+            </w:r>
+          </w:p>
+        </w:tc>
+        <w:tc>
+          <w:tcPr>
+            <w:tcW w:w="3339" w:type="dxa"/>
+          </w:tcPr>
+          <w:p>
+            <w:pPr>
+              <w:rPr>
+                <w:lang w:val="nb-NO"/>
+              </w:rPr>
+            </w:pPr>
+            <w:r>
+              <w:rPr>
+                <w:lang w:val="nb-NO"/>
+              </w:rPr>
+              <w:t>Det gir mening at feilraten går ned utover spillerens runder. Det er fordi han blir bedre og vil gjøre færre feil etter hvert:</w:t>
+            </w:r>
+          </w:p>
+        </w:tc>
+      </w:tr>
+      <w:tr>
+        <w:tc>
+          <w:tcPr>
+            <w:tcW w:w="1149" w:type="dxa"/>
+            <w:vMerge/>
+          </w:tcPr>
+          <w:p>
+            <w:pPr>
+              <w:rPr>
+                <w:lang w:val="nb-NO"/>
+              </w:rPr>
+            </w:pPr>
+          </w:p>
+        </w:tc>
+        <w:tc>
+          <w:tcPr>
+            <w:tcW w:w="875" w:type="dxa"/>
+          </w:tcPr>
+          <w:p>
+            <w:pPr>
+              <w:rPr>
+                <w:lang w:val="nb-NO"/>
+              </w:rPr>
+            </w:pPr>
+            <w:r>
+              <w:rPr>
+                <w:lang w:val="nb-NO"/>
+              </w:rPr>
+              <w:t>Jona</w:t>
+            </w:r>
+          </w:p>
+        </w:tc>
+        <w:tc>
+          <w:tcPr>
+            <w:tcW w:w="6261" w:type="dxa"/>
+          </w:tcPr>
+          <w:p>
+            <w:pPr>
+              <w:rPr>
+                <w:lang w:val="nb-NO"/>
+              </w:rPr>
+            </w:pPr>
+            <w:r>
+              <w:rPr>
+                <w:lang w:val="nb-NO"/>
+              </w:rPr>
+              <w:drawing>
+                <wp:inline distT="0" distB="0" distL="0" distR="0" wp14:anchorId="4BECD2D0" wp14:editId="2E9EB065">
+                  <wp:extent cx="3640981" cy="2603350"/>
+                  <wp:effectExtent l="0" t="0" r="4445" b="635"/>
+                  <wp:docPr id="1869726866" name="Bilde 1"/>
+                  <wp:cNvGraphicFramePr>
+                    <a:graphicFrameLocks xmlns:a="http://schemas.openxmlformats.org/drawingml/2006/main" noChangeAspect="1"/>
+                  </wp:cNvGraphicFramePr>
+                  <a:graphic xmlns:a="http://schemas.openxmlformats.org/drawingml/2006/main">
+                    <a:graphicData uri="http://schemas.openxmlformats.org/drawingml/2006/picture">
+                      <pic:pic xmlns:pic="http://schemas.openxmlformats.org/drawingml/2006/picture">
+                        <pic:nvPicPr>
+                          <pic:cNvPr id="1869726866" name=""/>
+                          <pic:cNvPicPr/>
+                        </pic:nvPicPr>
+                        <pic:blipFill>
+                          <a:blip r:embed="rId22"/>
+                          <a:stretch>
+                            <a:fillRect/>
+                          </a:stretch>
+                        </pic:blipFill>
+                        <pic:spPr>
+                          <a:xfrm>
+                            <a:off x="0" y="0"/>
+                            <a:ext cx="3683132" cy="2633489"/>
+                          </a:xfrm>
+                          <a:prstGeom prst="rect">
+                            <a:avLst/>
+                          </a:prstGeom>
+                        </pic:spPr>
+                      </pic:pic>
+                    </a:graphicData>
+                  </a:graphic>
+                </wp:inline>
+              </w:drawing>
+            </w:r>
+          </w:p>
+        </w:tc>
+        <w:tc>
+          <w:tcPr>
+            <w:tcW w:w="3339" w:type="dxa"/>
+          </w:tcPr>
+          <w:p>
+            <w:pPr>
+              <w:rPr>
+                <w:lang w:val="nb-NO"/>
+              </w:rPr>
+            </w:pPr>
+            <w:r>
+              <w:rPr>
+                <w:lang w:val="nb-NO"/>
+              </w:rPr>
+              <w:t>Det gir mening at feilraten går ned utover spillerens runder. Det er fordi han blir bedre og vil gjøre færre feil etter hvert:</w:t>
+            </w:r>
+          </w:p>
+        </w:tc>
+      </w:tr>
+    </w:tbl>
+    <w:p>
+      <w:pPr>
+        <w:rPr>
+          <w:lang w:val="nb-NO"/>
+        </w:rPr>
+      </w:pPr>
+    </w:p>
+    <w:p>
+      <w:pPr>
+        <w:rPr>
+          <w:lang w:val="nb-NO"/>
+        </w:rPr>
+      </w:pPr>
+      <w:r>
+        <w:rPr>
+          <w:lang w:val="nb-NO"/>
+        </w:rPr>
+        <w:t>Oppsummering: Jeg vil si det er vanskelig å påstå juks eller manipulering av dataen fra Jonas og Per. Det eneste jeg konkret kan peke på er pers poenggraf som viser en veldig markant økning i en av rundene. Det kan hende han var veldig god i akkurat denne runden eller hadde flakse med noe, men dette er det eneste jeg kan si ligner på juks av dataen vi har.</w:t>
+      </w:r>
     </w:p>
     <w:sectPr>
       <w:pgSz w:w="11906" w:h="16838"/>
@@ -2694,8 +4299,124 @@
       </w:pPr>
     </w:lvl>
   </w:abstractNum>
+  <w:abstractNum w:abstractNumId="1" w15:restartNumberingAfterBreak="0">
+    <w:nsid w:val="403F752A"/>
+    <w:multiLevelType w:val="hybridMultilevel"/>
+    <w:tmpl w:val="86364AA0"/>
+    <w:lvl w:ilvl="0" w:tplc="771496B8">
+      <w:start w:val="2"/>
+      <w:numFmt w:val="bullet"/>
+      <w:lvlText w:val="-"/>
+      <w:lvlJc w:val="left"/>
+      <w:pPr>
+        <w:ind w:left="720" w:hanging="360"/>
+      </w:pPr>
+      <w:rPr>
+        <w:rFonts w:ascii="Aptos" w:eastAsiaTheme="minorEastAsia" w:hAnsi="Aptos" w:cstheme="minorBidi" w:hint="default"/>
+      </w:rPr>
+    </w:lvl>
+    <w:lvl w:ilvl="1" w:tplc="04140003" w:tentative="1">
+      <w:start w:val="1"/>
+      <w:numFmt w:val="bullet"/>
+      <w:lvlText w:val="o"/>
+      <w:lvlJc w:val="left"/>
+      <w:pPr>
+        <w:ind w:left="1440" w:hanging="360"/>
+      </w:pPr>
+      <w:rPr>
+        <w:rFonts w:ascii="Courier New" w:hAnsi="Courier New" w:cs="Courier New" w:hint="default"/>
+      </w:rPr>
+    </w:lvl>
+    <w:lvl w:ilvl="2" w:tplc="04140005" w:tentative="1">
+      <w:start w:val="1"/>
+      <w:numFmt w:val="bullet"/>
+      <w:lvlText w:val=""/>
+      <w:lvlJc w:val="left"/>
+      <w:pPr>
+        <w:ind w:left="2160" w:hanging="360"/>
+      </w:pPr>
+      <w:rPr>
+        <w:rFonts w:ascii="Wingdings" w:hAnsi="Wingdings" w:hint="default"/>
+      </w:rPr>
+    </w:lvl>
+    <w:lvl w:ilvl="3" w:tplc="04140001" w:tentative="1">
+      <w:start w:val="1"/>
+      <w:numFmt w:val="bullet"/>
+      <w:lvlText w:val=""/>
+      <w:lvlJc w:val="left"/>
+      <w:pPr>
+        <w:ind w:left="2880" w:hanging="360"/>
+      </w:pPr>
+      <w:rPr>
+        <w:rFonts w:ascii="Symbol" w:hAnsi="Symbol" w:hint="default"/>
+      </w:rPr>
+    </w:lvl>
+    <w:lvl w:ilvl="4" w:tplc="04140003" w:tentative="1">
+      <w:start w:val="1"/>
+      <w:numFmt w:val="bullet"/>
+      <w:lvlText w:val="o"/>
+      <w:lvlJc w:val="left"/>
+      <w:pPr>
+        <w:ind w:left="3600" w:hanging="360"/>
+      </w:pPr>
+      <w:rPr>
+        <w:rFonts w:ascii="Courier New" w:hAnsi="Courier New" w:cs="Courier New" w:hint="default"/>
+      </w:rPr>
+    </w:lvl>
+    <w:lvl w:ilvl="5" w:tplc="04140005" w:tentative="1">
+      <w:start w:val="1"/>
+      <w:numFmt w:val="bullet"/>
+      <w:lvlText w:val=""/>
+      <w:lvlJc w:val="left"/>
+      <w:pPr>
+        <w:ind w:left="4320" w:hanging="360"/>
+      </w:pPr>
+      <w:rPr>
+        <w:rFonts w:ascii="Wingdings" w:hAnsi="Wingdings" w:hint="default"/>
+      </w:rPr>
+    </w:lvl>
+    <w:lvl w:ilvl="6" w:tplc="04140001" w:tentative="1">
+      <w:start w:val="1"/>
+      <w:numFmt w:val="bullet"/>
+      <w:lvlText w:val=""/>
+      <w:lvlJc w:val="left"/>
+      <w:pPr>
+        <w:ind w:left="5040" w:hanging="360"/>
+      </w:pPr>
+      <w:rPr>
+        <w:rFonts w:ascii="Symbol" w:hAnsi="Symbol" w:hint="default"/>
+      </w:rPr>
+    </w:lvl>
+    <w:lvl w:ilvl="7" w:tplc="04140003" w:tentative="1">
+      <w:start w:val="1"/>
+      <w:numFmt w:val="bullet"/>
+      <w:lvlText w:val="o"/>
+      <w:lvlJc w:val="left"/>
+      <w:pPr>
+        <w:ind w:left="5760" w:hanging="360"/>
+      </w:pPr>
+      <w:rPr>
+        <w:rFonts w:ascii="Courier New" w:hAnsi="Courier New" w:cs="Courier New" w:hint="default"/>
+      </w:rPr>
+    </w:lvl>
+    <w:lvl w:ilvl="8" w:tplc="04140005" w:tentative="1">
+      <w:start w:val="1"/>
+      <w:numFmt w:val="bullet"/>
+      <w:lvlText w:val=""/>
+      <w:lvlJc w:val="left"/>
+      <w:pPr>
+        <w:ind w:left="6480" w:hanging="360"/>
+      </w:pPr>
+      <w:rPr>
+        <w:rFonts w:ascii="Wingdings" w:hAnsi="Wingdings" w:hint="default"/>
+      </w:rPr>
+    </w:lvl>
+  </w:abstractNum>
   <w:num w:numId="1" w16cid:durableId="749161721">
     <w:abstractNumId w:val="0"/>
+  </w:num>
+  <w:num w:numId="2" w16cid:durableId="1500734979">
+    <w:abstractNumId w:val="1"/>
   </w:num>
 </w:numbering>
 </file>

</xml_diff>

<commit_message>
Histogrammer fixed. Og har levert
</commit_message>
<xml_diff>
--- a/Progmod oppgåve/Olav Vurdering 2 progmod.docx
+++ b/Progmod oppgåve/Olav Vurdering 2 progmod.docx
@@ -1872,6 +1872,7 @@
             </w:pPr>
             <w:r>
               <w:rPr>
+                <w:noProof/>
                 <w:lang w:val="nb-NO"/>
               </w:rPr>
               <w:drawing>
@@ -1996,6 +1997,7 @@
             </w:pPr>
             <w:r>
               <w:rPr>
+                <w:noProof/>
                 <w:lang w:val="nb-NO"/>
               </w:rPr>
               <w:drawing>
@@ -2117,6 +2119,7 @@
             </w:pPr>
             <w:r>
               <w:rPr>
+                <w:noProof/>
                 <w:lang w:val="nb-NO"/>
               </w:rPr>
               <w:drawing>
@@ -2238,6 +2241,7 @@
             </w:pPr>
             <w:r>
               <w:rPr>
+                <w:noProof/>
                 <w:lang w:val="nb-NO"/>
               </w:rPr>
               <w:drawing>
@@ -2367,6 +2371,7 @@
             </w:pPr>
             <w:r>
               <w:rPr>
+                <w:noProof/>
                 <w:lang w:val="nb-NO"/>
               </w:rPr>
               <w:drawing>
@@ -2488,6 +2493,7 @@
             </w:pPr>
             <w:r>
               <w:rPr>
+                <w:noProof/>
                 <w:lang w:val="nb-NO"/>
               </w:rPr>
               <w:drawing>
@@ -2625,1577 +2631,6 @@
           <w:lang w:val="nb-NO"/>
         </w:rPr>
         <w:t xml:space="preserve"> snitt og ikke minst har Per lavere feilrate enn Jonas. </w:t>
-      </w:r>
-    </w:p>
-    <w:p>
-      <w:pPr>
-        <w:rPr>
-          <w:lang w:val="nb-NO"/>
-        </w:rPr>
-      </w:pPr>
-    </w:p>
-    <w:p>
-      <w:pPr>
-        <w:rPr>
-          <w:lang w:val="nb-NO"/>
-        </w:rPr>
-      </w:pPr>
-    </w:p>
-    <w:p>
-      <w:pPr>
-        <w:rPr>
-          <w:lang w:val="nb-NO"/>
-        </w:rPr>
-      </w:pPr>
-      <w:r>
-        <w:rPr>
-          <w:lang w:val="nb-NO"/>
-        </w:rPr>
-        <w:lastRenderedPageBreak/>
-        <w:t>Oppgave c og d</w:t>
-      </w:r>
-      <w:r>
-        <w:rPr>
-          <w:lang w:val="nb-NO"/>
-        </w:rPr>
-        <w:t xml:space="preserve"> – Kommentar til funnene</w:t>
-      </w:r>
-    </w:p>
-    <w:p>
-      <w:pPr>
-        <w:rPr>
-          <w:lang w:val="nb-NO"/>
-        </w:rPr>
-      </w:pPr>
-      <w:r>
-        <w:rPr>
-          <w:lang w:val="nb-NO"/>
-        </w:rPr>
-        <w:t xml:space="preserve">Her ser jeg på den deriverte av verdiene til Jonas og Per. Vi kan finne mistenkelige tall dersom vi ser verdier som endrer seg mer enn de pleier, altså store verdier av den deriverte enten positiv eller negativ retning. </w:t>
-      </w:r>
-    </w:p>
-    <w:tbl>
-      <w:tblPr>
-        <w:tblStyle w:val="Tabellrutenett"/>
-        <w:tblW w:w="11624" w:type="dxa"/>
-        <w:tblInd w:w="-1281" w:type="dxa"/>
-        <w:tblLook w:val="04A0" w:firstRow="1" w:lastRow="0" w:firstColumn="1" w:lastColumn="0" w:noHBand="0" w:noVBand="1"/>
-      </w:tblPr>
-      <w:tblGrid>
-        <w:gridCol w:w="1149"/>
-        <w:gridCol w:w="875"/>
-        <w:gridCol w:w="6261"/>
-        <w:gridCol w:w="3339"/>
-      </w:tblGrid>
-      <w:tr>
-        <w:tc>
-          <w:tcPr>
-            <w:tcW w:w="1149" w:type="dxa"/>
-          </w:tcPr>
-          <w:p>
-            <w:pPr>
-              <w:rPr>
-                <w:lang w:val="nb-NO"/>
-              </w:rPr>
-            </w:pPr>
-            <w:r>
-              <w:rPr>
-                <w:lang w:val="nb-NO"/>
-              </w:rPr>
-              <w:t>Type verdi</w:t>
-            </w:r>
-          </w:p>
-        </w:tc>
-        <w:tc>
-          <w:tcPr>
-            <w:tcW w:w="875" w:type="dxa"/>
-          </w:tcPr>
-          <w:p>
-            <w:pPr>
-              <w:rPr>
-                <w:lang w:val="nb-NO"/>
-              </w:rPr>
-            </w:pPr>
-            <w:r>
-              <w:rPr>
-                <w:lang w:val="nb-NO"/>
-              </w:rPr>
-              <w:t>Spiller</w:t>
-            </w:r>
-          </w:p>
-        </w:tc>
-        <w:tc>
-          <w:tcPr>
-            <w:tcW w:w="6261" w:type="dxa"/>
-          </w:tcPr>
-          <w:p>
-            <w:pPr>
-              <w:rPr>
-                <w:lang w:val="nb-NO"/>
-              </w:rPr>
-            </w:pPr>
-            <w:r>
-              <w:rPr>
-                <w:lang w:val="nb-NO"/>
-              </w:rPr>
-              <w:t>Plot</w:t>
-            </w:r>
-          </w:p>
-        </w:tc>
-        <w:tc>
-          <w:tcPr>
-            <w:tcW w:w="3339" w:type="dxa"/>
-          </w:tcPr>
-          <w:p>
-            <w:pPr>
-              <w:rPr>
-                <w:lang w:val="nb-NO"/>
-              </w:rPr>
-            </w:pPr>
-            <w:r>
-              <w:rPr>
-                <w:lang w:val="nb-NO"/>
-              </w:rPr>
-              <w:t>Kommentar</w:t>
-            </w:r>
-          </w:p>
-        </w:tc>
-      </w:tr>
-      <w:tr>
-        <w:tc>
-          <w:tcPr>
-            <w:tcW w:w="1149" w:type="dxa"/>
-            <w:vMerge w:val="restart"/>
-          </w:tcPr>
-          <w:p>
-            <w:pPr>
-              <w:rPr>
-                <w:lang w:val="nb-NO"/>
-              </w:rPr>
-            </w:pPr>
-            <w:r>
-              <w:rPr>
-                <w:lang w:val="nb-NO"/>
-              </w:rPr>
-              <w:t>Poeng</w:t>
-            </w:r>
-          </w:p>
-        </w:tc>
-        <w:tc>
-          <w:tcPr>
-            <w:tcW w:w="875" w:type="dxa"/>
-          </w:tcPr>
-          <w:p>
-            <w:pPr>
-              <w:rPr>
-                <w:lang w:val="nb-NO"/>
-              </w:rPr>
-            </w:pPr>
-            <w:r>
-              <w:rPr>
-                <w:lang w:val="nb-NO"/>
-              </w:rPr>
-              <w:t>Per</w:t>
-            </w:r>
-          </w:p>
-        </w:tc>
-        <w:tc>
-          <w:tcPr>
-            <w:tcW w:w="6261" w:type="dxa"/>
-          </w:tcPr>
-          <w:p>
-            <w:pPr>
-              <w:rPr>
-                <w:lang w:val="nb-NO"/>
-              </w:rPr>
-            </w:pPr>
-            <w:r>
-              <w:rPr>
-                <w:lang w:val="nb-NO"/>
-              </w:rPr>
-              <w:drawing>
-                <wp:inline distT="0" distB="0" distL="0" distR="0" wp14:anchorId="10F2E789" wp14:editId="52A422C4">
-                  <wp:extent cx="3733633" cy="2603351"/>
-                  <wp:effectExtent l="0" t="0" r="635" b="635"/>
-                  <wp:docPr id="557250029" name="Bilde 1"/>
-                  <wp:cNvGraphicFramePr>
-                    <a:graphicFrameLocks xmlns:a="http://schemas.openxmlformats.org/drawingml/2006/main" noChangeAspect="1"/>
-                  </wp:cNvGraphicFramePr>
-                  <a:graphic xmlns:a="http://schemas.openxmlformats.org/drawingml/2006/main">
-                    <a:graphicData uri="http://schemas.openxmlformats.org/drawingml/2006/picture">
-                      <pic:pic xmlns:pic="http://schemas.openxmlformats.org/drawingml/2006/picture">
-                        <pic:nvPicPr>
-                          <pic:cNvPr id="557250029" name=""/>
-                          <pic:cNvPicPr/>
-                        </pic:nvPicPr>
-                        <pic:blipFill>
-                          <a:blip r:embed="rId11"/>
-                          <a:stretch>
-                            <a:fillRect/>
-                          </a:stretch>
-                        </pic:blipFill>
-                        <pic:spPr>
-                          <a:xfrm>
-                            <a:off x="0" y="0"/>
-                            <a:ext cx="3871653" cy="2699588"/>
-                          </a:xfrm>
-                          <a:prstGeom prst="rect">
-                            <a:avLst/>
-                          </a:prstGeom>
-                        </pic:spPr>
-                      </pic:pic>
-                    </a:graphicData>
-                  </a:graphic>
-                </wp:inline>
-              </w:drawing>
-            </w:r>
-          </w:p>
-        </w:tc>
-        <w:tc>
-          <w:tcPr>
-            <w:tcW w:w="3339" w:type="dxa"/>
-          </w:tcPr>
-          <w:p>
-            <w:pPr>
-              <w:rPr>
-                <w:lang w:val="nb-NO"/>
-              </w:rPr>
-            </w:pPr>
-            <w:r>
-              <w:rPr>
-                <w:lang w:val="nb-NO"/>
-              </w:rPr>
-              <w:t xml:space="preserve">Det er </w:t>
-            </w:r>
-            <w:proofErr w:type="spellStart"/>
-            <w:r>
-              <w:rPr>
-                <w:lang w:val="nb-NO"/>
-              </w:rPr>
-              <w:t>ihvertfall</w:t>
-            </w:r>
-            <w:proofErr w:type="spellEnd"/>
-            <w:r>
-              <w:rPr>
-                <w:lang w:val="nb-NO"/>
-              </w:rPr>
-              <w:t xml:space="preserve"> ett punkt på grafen her som viser </w:t>
-            </w:r>
-            <w:proofErr w:type="gramStart"/>
-            <w:r>
-              <w:rPr>
-                <w:lang w:val="nb-NO"/>
-              </w:rPr>
-              <w:t>en enrom</w:t>
-            </w:r>
-            <w:proofErr w:type="gramEnd"/>
-            <w:r>
-              <w:rPr>
-                <w:lang w:val="nb-NO"/>
-              </w:rPr>
-              <w:t xml:space="preserve"> økning i poeng. Du finner kun ett annet punkt på grafen som er i nærheten av denne økningen. Jeg vil derfor påstå at dette er ganske mistenkelig for juks</w:t>
-            </w:r>
-          </w:p>
-        </w:tc>
-      </w:tr>
-      <w:tr>
-        <w:tc>
-          <w:tcPr>
-            <w:tcW w:w="1149" w:type="dxa"/>
-            <w:vMerge/>
-          </w:tcPr>
-          <w:p>
-            <w:pPr>
-              <w:rPr>
-                <w:lang w:val="nb-NO"/>
-              </w:rPr>
-            </w:pPr>
-          </w:p>
-        </w:tc>
-        <w:tc>
-          <w:tcPr>
-            <w:tcW w:w="875" w:type="dxa"/>
-          </w:tcPr>
-          <w:p>
-            <w:pPr>
-              <w:rPr>
-                <w:lang w:val="nb-NO"/>
-              </w:rPr>
-            </w:pPr>
-            <w:r>
-              <w:rPr>
-                <w:lang w:val="nb-NO"/>
-              </w:rPr>
-              <w:t>Jonas</w:t>
-            </w:r>
-          </w:p>
-        </w:tc>
-        <w:tc>
-          <w:tcPr>
-            <w:tcW w:w="6261" w:type="dxa"/>
-          </w:tcPr>
-          <w:p>
-            <w:pPr>
-              <w:rPr>
-                <w:lang w:val="nb-NO"/>
-              </w:rPr>
-            </w:pPr>
-            <w:r>
-              <w:rPr>
-                <w:lang w:val="nb-NO"/>
-              </w:rPr>
-              <w:drawing>
-                <wp:inline distT="0" distB="0" distL="0" distR="0" wp14:anchorId="68AD5F22" wp14:editId="4C35307D">
-                  <wp:extent cx="3733630" cy="2603351"/>
-                  <wp:effectExtent l="0" t="0" r="635" b="635"/>
-                  <wp:docPr id="523048723" name="Bilde 1"/>
-                  <wp:cNvGraphicFramePr>
-                    <a:graphicFrameLocks xmlns:a="http://schemas.openxmlformats.org/drawingml/2006/main" noChangeAspect="1"/>
-                  </wp:cNvGraphicFramePr>
-                  <a:graphic xmlns:a="http://schemas.openxmlformats.org/drawingml/2006/main">
-                    <a:graphicData uri="http://schemas.openxmlformats.org/drawingml/2006/picture">
-                      <pic:pic xmlns:pic="http://schemas.openxmlformats.org/drawingml/2006/picture">
-                        <pic:nvPicPr>
-                          <pic:cNvPr id="523048723" name=""/>
-                          <pic:cNvPicPr/>
-                        </pic:nvPicPr>
-                        <pic:blipFill>
-                          <a:blip r:embed="rId12"/>
-                          <a:stretch>
-                            <a:fillRect/>
-                          </a:stretch>
-                        </pic:blipFill>
-                        <pic:spPr>
-                          <a:xfrm>
-                            <a:off x="0" y="0"/>
-                            <a:ext cx="3811818" cy="2657869"/>
-                          </a:xfrm>
-                          <a:prstGeom prst="rect">
-                            <a:avLst/>
-                          </a:prstGeom>
-                        </pic:spPr>
-                      </pic:pic>
-                    </a:graphicData>
-                  </a:graphic>
-                </wp:inline>
-              </w:drawing>
-            </w:r>
-          </w:p>
-        </w:tc>
-        <w:tc>
-          <w:tcPr>
-            <w:tcW w:w="3339" w:type="dxa"/>
-          </w:tcPr>
-          <w:p>
-            <w:pPr>
-              <w:rPr>
-                <w:lang w:val="nb-NO"/>
-              </w:rPr>
-            </w:pPr>
-            <w:r>
-              <w:rPr>
-                <w:lang w:val="nb-NO"/>
-              </w:rPr>
-              <w:t>Vi ser litt samme tendenser her med veldig store variasjoner. Det kan være et tegn på juks eller manipulering av dataen. Men jeg kjenner ikke spillet og poengsystemet så det er vanskelig å vurdere.</w:t>
-            </w:r>
-          </w:p>
-        </w:tc>
-      </w:tr>
-      <w:tr>
-        <w:tc>
-          <w:tcPr>
-            <w:tcW w:w="1149" w:type="dxa"/>
-            <w:vMerge w:val="restart"/>
-          </w:tcPr>
-          <w:p>
-            <w:pPr>
-              <w:rPr>
-                <w:lang w:val="nb-NO"/>
-              </w:rPr>
-            </w:pPr>
-            <w:r>
-              <w:rPr>
-                <w:lang w:val="nb-NO"/>
-              </w:rPr>
-              <w:lastRenderedPageBreak/>
-              <w:t>Tid</w:t>
-            </w:r>
-          </w:p>
-        </w:tc>
-        <w:tc>
-          <w:tcPr>
-            <w:tcW w:w="875" w:type="dxa"/>
-          </w:tcPr>
-          <w:p>
-            <w:pPr>
-              <w:rPr>
-                <w:lang w:val="nb-NO"/>
-              </w:rPr>
-            </w:pPr>
-            <w:r>
-              <w:rPr>
-                <w:lang w:val="nb-NO"/>
-              </w:rPr>
-              <w:t>Per</w:t>
-            </w:r>
-          </w:p>
-        </w:tc>
-        <w:tc>
-          <w:tcPr>
-            <w:tcW w:w="6261" w:type="dxa"/>
-          </w:tcPr>
-          <w:p>
-            <w:pPr>
-              <w:rPr>
-                <w:lang w:val="nb-NO"/>
-              </w:rPr>
-            </w:pPr>
-            <w:r>
-              <w:rPr>
-                <w:lang w:val="nb-NO"/>
-              </w:rPr>
-              <w:drawing>
-                <wp:inline distT="0" distB="0" distL="0" distR="0" wp14:anchorId="77C5DD54" wp14:editId="7F357A76">
-                  <wp:extent cx="3733165" cy="2689793"/>
-                  <wp:effectExtent l="0" t="0" r="635" b="3175"/>
-                  <wp:docPr id="1667580166" name="Bilde 1"/>
-                  <wp:cNvGraphicFramePr>
-                    <a:graphicFrameLocks xmlns:a="http://schemas.openxmlformats.org/drawingml/2006/main" noChangeAspect="1"/>
-                  </wp:cNvGraphicFramePr>
-                  <a:graphic xmlns:a="http://schemas.openxmlformats.org/drawingml/2006/main">
-                    <a:graphicData uri="http://schemas.openxmlformats.org/drawingml/2006/picture">
-                      <pic:pic xmlns:pic="http://schemas.openxmlformats.org/drawingml/2006/picture">
-                        <pic:nvPicPr>
-                          <pic:cNvPr id="1667580166" name=""/>
-                          <pic:cNvPicPr/>
-                        </pic:nvPicPr>
-                        <pic:blipFill>
-                          <a:blip r:embed="rId13"/>
-                          <a:stretch>
-                            <a:fillRect/>
-                          </a:stretch>
-                        </pic:blipFill>
-                        <pic:spPr>
-                          <a:xfrm>
-                            <a:off x="0" y="0"/>
-                            <a:ext cx="3821826" cy="2753674"/>
-                          </a:xfrm>
-                          <a:prstGeom prst="rect">
-                            <a:avLst/>
-                          </a:prstGeom>
-                        </pic:spPr>
-                      </pic:pic>
-                    </a:graphicData>
-                  </a:graphic>
-                </wp:inline>
-              </w:drawing>
-            </w:r>
-          </w:p>
-        </w:tc>
-        <w:tc>
-          <w:tcPr>
-            <w:tcW w:w="3339" w:type="dxa"/>
-          </w:tcPr>
-          <w:p>
-            <w:pPr>
-              <w:rPr>
-                <w:lang w:val="nb-NO"/>
-              </w:rPr>
-            </w:pPr>
-            <w:r>
-              <w:rPr>
-                <w:lang w:val="nb-NO"/>
-              </w:rPr>
-              <w:t xml:space="preserve">Her igjen ser vi et par ytterpunkter som endrer seg mye fra resten av grafen. På rundt runde 100 kunne det ha vært juks siden </w:t>
-            </w:r>
-            <w:proofErr w:type="spellStart"/>
-            <w:r>
-              <w:rPr>
-                <w:lang w:val="nb-NO"/>
-              </w:rPr>
-              <w:t>vekstfarten</w:t>
-            </w:r>
-            <w:proofErr w:type="spellEnd"/>
-            <w:r>
-              <w:rPr>
-                <w:lang w:val="nb-NO"/>
-              </w:rPr>
-              <w:t xml:space="preserve"> til tiden går </w:t>
-            </w:r>
-            <w:proofErr w:type="gramStart"/>
-            <w:r>
-              <w:rPr>
-                <w:lang w:val="nb-NO"/>
-              </w:rPr>
-              <w:t>dramatisk</w:t>
-            </w:r>
-            <w:proofErr w:type="gramEnd"/>
-            <w:r>
-              <w:rPr>
-                <w:lang w:val="nb-NO"/>
-              </w:rPr>
-              <w:t xml:space="preserve"> ned, men det kan også gi mening siden runden i forkant har en markant økning.</w:t>
-            </w:r>
-          </w:p>
-        </w:tc>
-      </w:tr>
-      <w:tr>
-        <w:tc>
-          <w:tcPr>
-            <w:tcW w:w="1149" w:type="dxa"/>
-            <w:vMerge/>
-          </w:tcPr>
-          <w:p>
-            <w:pPr>
-              <w:rPr>
-                <w:lang w:val="nb-NO"/>
-              </w:rPr>
-            </w:pPr>
-          </w:p>
-        </w:tc>
-        <w:tc>
-          <w:tcPr>
-            <w:tcW w:w="875" w:type="dxa"/>
-          </w:tcPr>
-          <w:p>
-            <w:pPr>
-              <w:rPr>
-                <w:lang w:val="nb-NO"/>
-              </w:rPr>
-            </w:pPr>
-            <w:r>
-              <w:rPr>
-                <w:lang w:val="nb-NO"/>
-              </w:rPr>
-              <w:t>Jonas</w:t>
-            </w:r>
-          </w:p>
-        </w:tc>
-        <w:tc>
-          <w:tcPr>
-            <w:tcW w:w="6261" w:type="dxa"/>
-          </w:tcPr>
-          <w:p>
-            <w:pPr>
-              <w:rPr>
-                <w:lang w:val="nb-NO"/>
-              </w:rPr>
-            </w:pPr>
-            <w:r>
-              <w:rPr>
-                <w:lang w:val="nb-NO"/>
-              </w:rPr>
-              <w:drawing>
-                <wp:inline distT="0" distB="0" distL="0" distR="0" wp14:anchorId="1A7C0C60" wp14:editId="2342F479">
-                  <wp:extent cx="3733165" cy="2689792"/>
-                  <wp:effectExtent l="0" t="0" r="635" b="3175"/>
-                  <wp:docPr id="1105352911" name="Bilde 1"/>
-                  <wp:cNvGraphicFramePr>
-                    <a:graphicFrameLocks xmlns:a="http://schemas.openxmlformats.org/drawingml/2006/main" noChangeAspect="1"/>
-                  </wp:cNvGraphicFramePr>
-                  <a:graphic xmlns:a="http://schemas.openxmlformats.org/drawingml/2006/main">
-                    <a:graphicData uri="http://schemas.openxmlformats.org/drawingml/2006/picture">
-                      <pic:pic xmlns:pic="http://schemas.openxmlformats.org/drawingml/2006/picture">
-                        <pic:nvPicPr>
-                          <pic:cNvPr id="1105352911" name=""/>
-                          <pic:cNvPicPr/>
-                        </pic:nvPicPr>
-                        <pic:blipFill>
-                          <a:blip r:embed="rId14"/>
-                          <a:stretch>
-                            <a:fillRect/>
-                          </a:stretch>
-                        </pic:blipFill>
-                        <pic:spPr>
-                          <a:xfrm>
-                            <a:off x="0" y="0"/>
-                            <a:ext cx="3957530" cy="2851450"/>
-                          </a:xfrm>
-                          <a:prstGeom prst="rect">
-                            <a:avLst/>
-                          </a:prstGeom>
-                        </pic:spPr>
-                      </pic:pic>
-                    </a:graphicData>
-                  </a:graphic>
-                </wp:inline>
-              </w:drawing>
-            </w:r>
-          </w:p>
-        </w:tc>
-        <w:tc>
-          <w:tcPr>
-            <w:tcW w:w="3339" w:type="dxa"/>
-          </w:tcPr>
-          <w:p>
-            <w:pPr>
-              <w:rPr>
-                <w:lang w:val="nb-NO"/>
-              </w:rPr>
-            </w:pPr>
-            <w:r>
-              <w:rPr>
-                <w:lang w:val="nb-NO"/>
-              </w:rPr>
-              <w:t xml:space="preserve">Igjen vanskelig å </w:t>
-            </w:r>
-            <w:proofErr w:type="gramStart"/>
-            <w:r>
-              <w:rPr>
-                <w:lang w:val="nb-NO"/>
-              </w:rPr>
-              <w:t>si</w:t>
-            </w:r>
-            <w:proofErr w:type="gramEnd"/>
-            <w:r>
-              <w:rPr>
-                <w:lang w:val="nb-NO"/>
-              </w:rPr>
-              <w:t xml:space="preserve"> men vil ikke i at det er noe mistenkelig her.</w:t>
-            </w:r>
-          </w:p>
-        </w:tc>
-      </w:tr>
-      <w:tr>
-        <w:tc>
-          <w:tcPr>
-            <w:tcW w:w="1149" w:type="dxa"/>
-            <w:vMerge w:val="restart"/>
-          </w:tcPr>
-          <w:p>
-            <w:pPr>
-              <w:rPr>
-                <w:lang w:val="nb-NO"/>
-              </w:rPr>
-            </w:pPr>
-            <w:r>
-              <w:rPr>
-                <w:lang w:val="nb-NO"/>
-              </w:rPr>
-              <w:t>Handling</w:t>
-            </w:r>
-          </w:p>
-        </w:tc>
-        <w:tc>
-          <w:tcPr>
-            <w:tcW w:w="875" w:type="dxa"/>
-          </w:tcPr>
-          <w:p>
-            <w:pPr>
-              <w:rPr>
-                <w:lang w:val="nb-NO"/>
-              </w:rPr>
-            </w:pPr>
-            <w:r>
-              <w:rPr>
-                <w:lang w:val="nb-NO"/>
-              </w:rPr>
-              <w:t>Per</w:t>
-            </w:r>
-          </w:p>
-        </w:tc>
-        <w:tc>
-          <w:tcPr>
-            <w:tcW w:w="6261" w:type="dxa"/>
-          </w:tcPr>
-          <w:p>
-            <w:pPr>
-              <w:rPr>
-                <w:lang w:val="nb-NO"/>
-              </w:rPr>
-            </w:pPr>
-            <w:r>
-              <w:rPr>
-                <w:lang w:val="nb-NO"/>
-              </w:rPr>
-              <w:drawing>
-                <wp:inline distT="0" distB="0" distL="0" distR="0" wp14:anchorId="7BDD7B8A" wp14:editId="7749F61A">
-                  <wp:extent cx="3733165" cy="2689794"/>
-                  <wp:effectExtent l="0" t="0" r="635" b="3175"/>
-                  <wp:docPr id="1806324630" name="Bilde 1"/>
-                  <wp:cNvGraphicFramePr>
-                    <a:graphicFrameLocks xmlns:a="http://schemas.openxmlformats.org/drawingml/2006/main" noChangeAspect="1"/>
-                  </wp:cNvGraphicFramePr>
-                  <a:graphic xmlns:a="http://schemas.openxmlformats.org/drawingml/2006/main">
-                    <a:graphicData uri="http://schemas.openxmlformats.org/drawingml/2006/picture">
-                      <pic:pic xmlns:pic="http://schemas.openxmlformats.org/drawingml/2006/picture">
-                        <pic:nvPicPr>
-                          <pic:cNvPr id="1806324630" name=""/>
-                          <pic:cNvPicPr/>
-                        </pic:nvPicPr>
-                        <pic:blipFill>
-                          <a:blip r:embed="rId15"/>
-                          <a:stretch>
-                            <a:fillRect/>
-                          </a:stretch>
-                        </pic:blipFill>
-                        <pic:spPr>
-                          <a:xfrm>
-                            <a:off x="0" y="0"/>
-                            <a:ext cx="3819208" cy="2751789"/>
-                          </a:xfrm>
-                          <a:prstGeom prst="rect">
-                            <a:avLst/>
-                          </a:prstGeom>
-                        </pic:spPr>
-                      </pic:pic>
-                    </a:graphicData>
-                  </a:graphic>
-                </wp:inline>
-              </w:drawing>
-            </w:r>
-          </w:p>
-        </w:tc>
-        <w:tc>
-          <w:tcPr>
-            <w:tcW w:w="3339" w:type="dxa"/>
-          </w:tcPr>
-          <w:p>
-            <w:pPr>
-              <w:rPr>
-                <w:lang w:val="nb-NO"/>
-              </w:rPr>
-            </w:pPr>
-            <w:r>
-              <w:rPr>
-                <w:lang w:val="nb-NO"/>
-              </w:rPr>
-              <w:t xml:space="preserve">Her ser vi en </w:t>
-            </w:r>
-            <w:proofErr w:type="spellStart"/>
-            <w:r>
-              <w:rPr>
-                <w:lang w:val="nb-NO"/>
-              </w:rPr>
-              <w:t>peak</w:t>
-            </w:r>
-            <w:proofErr w:type="spellEnd"/>
-            <w:r>
-              <w:rPr>
-                <w:lang w:val="nb-NO"/>
-              </w:rPr>
-              <w:t xml:space="preserve"> som står alene, men det betyr ikke nødvendigvis juks: Vi finner en slik økning flere steder og er ikke langt fra gjennomsnittet.</w:t>
-            </w:r>
-          </w:p>
-        </w:tc>
-      </w:tr>
-      <w:tr>
-        <w:tc>
-          <w:tcPr>
-            <w:tcW w:w="1149" w:type="dxa"/>
-            <w:vMerge/>
-          </w:tcPr>
-          <w:p>
-            <w:pPr>
-              <w:rPr>
-                <w:lang w:val="nb-NO"/>
-              </w:rPr>
-            </w:pPr>
-          </w:p>
-        </w:tc>
-        <w:tc>
-          <w:tcPr>
-            <w:tcW w:w="875" w:type="dxa"/>
-          </w:tcPr>
-          <w:p>
-            <w:pPr>
-              <w:rPr>
-                <w:lang w:val="nb-NO"/>
-              </w:rPr>
-            </w:pPr>
-            <w:r>
-              <w:rPr>
-                <w:lang w:val="nb-NO"/>
-              </w:rPr>
-              <w:t>Jonas</w:t>
-            </w:r>
-          </w:p>
-        </w:tc>
-        <w:tc>
-          <w:tcPr>
-            <w:tcW w:w="6261" w:type="dxa"/>
-          </w:tcPr>
-          <w:p>
-            <w:pPr>
-              <w:rPr>
-                <w:lang w:val="nb-NO"/>
-              </w:rPr>
-            </w:pPr>
-            <w:r>
-              <w:rPr>
-                <w:lang w:val="nb-NO"/>
-              </w:rPr>
-              <w:drawing>
-                <wp:inline distT="0" distB="0" distL="0" distR="0" wp14:anchorId="50C5109D" wp14:editId="456E0339">
-                  <wp:extent cx="3717705" cy="2678654"/>
-                  <wp:effectExtent l="0" t="0" r="3810" b="1270"/>
-                  <wp:docPr id="596750507" name="Bilde 1"/>
-                  <wp:cNvGraphicFramePr>
-                    <a:graphicFrameLocks xmlns:a="http://schemas.openxmlformats.org/drawingml/2006/main" noChangeAspect="1"/>
-                  </wp:cNvGraphicFramePr>
-                  <a:graphic xmlns:a="http://schemas.openxmlformats.org/drawingml/2006/main">
-                    <a:graphicData uri="http://schemas.openxmlformats.org/drawingml/2006/picture">
-                      <pic:pic xmlns:pic="http://schemas.openxmlformats.org/drawingml/2006/picture">
-                        <pic:nvPicPr>
-                          <pic:cNvPr id="596750507" name=""/>
-                          <pic:cNvPicPr/>
-                        </pic:nvPicPr>
-                        <pic:blipFill>
-                          <a:blip r:embed="rId16"/>
-                          <a:stretch>
-                            <a:fillRect/>
-                          </a:stretch>
-                        </pic:blipFill>
-                        <pic:spPr>
-                          <a:xfrm>
-                            <a:off x="0" y="0"/>
-                            <a:ext cx="3786413" cy="2728159"/>
-                          </a:xfrm>
-                          <a:prstGeom prst="rect">
-                            <a:avLst/>
-                          </a:prstGeom>
-                        </pic:spPr>
-                      </pic:pic>
-                    </a:graphicData>
-                  </a:graphic>
-                </wp:inline>
-              </w:drawing>
-            </w:r>
-          </w:p>
-        </w:tc>
-        <w:tc>
-          <w:tcPr>
-            <w:tcW w:w="3339" w:type="dxa"/>
-          </w:tcPr>
-          <w:p>
-            <w:pPr>
-              <w:rPr>
-                <w:lang w:val="nb-NO"/>
-              </w:rPr>
-            </w:pPr>
-            <w:r>
-              <w:rPr>
-                <w:lang w:val="nb-NO"/>
-              </w:rPr>
-              <w:t xml:space="preserve">Her vil jeg ikke si at vi har noe grunn for å være mistenkelig på juks basert på hvordan grafen ser ut. </w:t>
-            </w:r>
-          </w:p>
-        </w:tc>
-      </w:tr>
-      <w:tr>
-        <w:tc>
-          <w:tcPr>
-            <w:tcW w:w="1149" w:type="dxa"/>
-            <w:vMerge w:val="restart"/>
-          </w:tcPr>
-          <w:p>
-            <w:pPr>
-              <w:rPr>
-                <w:lang w:val="nb-NO"/>
-              </w:rPr>
-            </w:pPr>
-            <w:r>
-              <w:rPr>
-                <w:lang w:val="nb-NO"/>
-              </w:rPr>
-              <w:t>Feil</w:t>
-            </w:r>
-          </w:p>
-        </w:tc>
-        <w:tc>
-          <w:tcPr>
-            <w:tcW w:w="875" w:type="dxa"/>
-          </w:tcPr>
-          <w:p>
-            <w:pPr>
-              <w:rPr>
-                <w:lang w:val="nb-NO"/>
-              </w:rPr>
-            </w:pPr>
-            <w:r>
-              <w:rPr>
-                <w:lang w:val="nb-NO"/>
-              </w:rPr>
-              <w:t>Per</w:t>
-            </w:r>
-          </w:p>
-        </w:tc>
-        <w:tc>
-          <w:tcPr>
-            <w:tcW w:w="6261" w:type="dxa"/>
-          </w:tcPr>
-          <w:p>
-            <w:pPr>
-              <w:rPr>
-                <w:lang w:val="nb-NO"/>
-              </w:rPr>
-            </w:pPr>
-            <w:r>
-              <w:rPr>
-                <w:lang w:val="nb-NO"/>
-              </w:rPr>
-              <w:drawing>
-                <wp:inline distT="0" distB="0" distL="0" distR="0" wp14:anchorId="3C054B86" wp14:editId="23F6710C">
-                  <wp:extent cx="3702773" cy="2667896"/>
-                  <wp:effectExtent l="0" t="0" r="5715" b="0"/>
-                  <wp:docPr id="568432761" name="Bilde 1"/>
-                  <wp:cNvGraphicFramePr>
-                    <a:graphicFrameLocks xmlns:a="http://schemas.openxmlformats.org/drawingml/2006/main" noChangeAspect="1"/>
-                  </wp:cNvGraphicFramePr>
-                  <a:graphic xmlns:a="http://schemas.openxmlformats.org/drawingml/2006/main">
-                    <a:graphicData uri="http://schemas.openxmlformats.org/drawingml/2006/picture">
-                      <pic:pic xmlns:pic="http://schemas.openxmlformats.org/drawingml/2006/picture">
-                        <pic:nvPicPr>
-                          <pic:cNvPr id="568432761" name=""/>
-                          <pic:cNvPicPr/>
-                        </pic:nvPicPr>
-                        <pic:blipFill>
-                          <a:blip r:embed="rId17"/>
-                          <a:stretch>
-                            <a:fillRect/>
-                          </a:stretch>
-                        </pic:blipFill>
-                        <pic:spPr>
-                          <a:xfrm>
-                            <a:off x="0" y="0"/>
-                            <a:ext cx="3754611" cy="2705246"/>
-                          </a:xfrm>
-                          <a:prstGeom prst="rect">
-                            <a:avLst/>
-                          </a:prstGeom>
-                        </pic:spPr>
-                      </pic:pic>
-                    </a:graphicData>
-                  </a:graphic>
-                </wp:inline>
-              </w:drawing>
-            </w:r>
-          </w:p>
-        </w:tc>
-        <w:tc>
-          <w:tcPr>
-            <w:tcW w:w="3339" w:type="dxa"/>
-          </w:tcPr>
-          <w:p>
-            <w:pPr>
-              <w:rPr>
-                <w:lang w:val="nb-NO"/>
-              </w:rPr>
-            </w:pPr>
-            <w:r>
-              <w:rPr>
-                <w:lang w:val="nb-NO"/>
-              </w:rPr>
-              <w:t>Mye feil i starten, men mindre og mindre og lavere endring etter hvert. Ikke mistenkelig</w:t>
-            </w:r>
-          </w:p>
-        </w:tc>
-      </w:tr>
-      <w:tr>
-        <w:tc>
-          <w:tcPr>
-            <w:tcW w:w="1149" w:type="dxa"/>
-            <w:vMerge/>
-          </w:tcPr>
-          <w:p>
-            <w:pPr>
-              <w:rPr>
-                <w:lang w:val="nb-NO"/>
-              </w:rPr>
-            </w:pPr>
-          </w:p>
-        </w:tc>
-        <w:tc>
-          <w:tcPr>
-            <w:tcW w:w="875" w:type="dxa"/>
-          </w:tcPr>
-          <w:p>
-            <w:pPr>
-              <w:rPr>
-                <w:lang w:val="nb-NO"/>
-              </w:rPr>
-            </w:pPr>
-            <w:r>
-              <w:rPr>
-                <w:lang w:val="nb-NO"/>
-              </w:rPr>
-              <w:t>Jonas</w:t>
-            </w:r>
-          </w:p>
-        </w:tc>
-        <w:tc>
-          <w:tcPr>
-            <w:tcW w:w="6261" w:type="dxa"/>
-          </w:tcPr>
-          <w:p>
-            <w:pPr>
-              <w:rPr>
-                <w:lang w:val="nb-NO"/>
-              </w:rPr>
-            </w:pPr>
-            <w:r>
-              <w:rPr>
-                <w:lang w:val="nb-NO"/>
-              </w:rPr>
-              <w:drawing>
-                <wp:inline distT="0" distB="0" distL="0" distR="0" wp14:anchorId="05580DB2" wp14:editId="3FE32F4D">
-                  <wp:extent cx="3702685" cy="2667832"/>
-                  <wp:effectExtent l="0" t="0" r="5715" b="0"/>
-                  <wp:docPr id="40442295" name="Bilde 1"/>
-                  <wp:cNvGraphicFramePr>
-                    <a:graphicFrameLocks xmlns:a="http://schemas.openxmlformats.org/drawingml/2006/main" noChangeAspect="1"/>
-                  </wp:cNvGraphicFramePr>
-                  <a:graphic xmlns:a="http://schemas.openxmlformats.org/drawingml/2006/main">
-                    <a:graphicData uri="http://schemas.openxmlformats.org/drawingml/2006/picture">
-                      <pic:pic xmlns:pic="http://schemas.openxmlformats.org/drawingml/2006/picture">
-                        <pic:nvPicPr>
-                          <pic:cNvPr id="40442295" name=""/>
-                          <pic:cNvPicPr/>
-                        </pic:nvPicPr>
-                        <pic:blipFill>
-                          <a:blip r:embed="rId18"/>
-                          <a:stretch>
-                            <a:fillRect/>
-                          </a:stretch>
-                        </pic:blipFill>
-                        <pic:spPr>
-                          <a:xfrm>
-                            <a:off x="0" y="0"/>
-                            <a:ext cx="3759706" cy="2708916"/>
-                          </a:xfrm>
-                          <a:prstGeom prst="rect">
-                            <a:avLst/>
-                          </a:prstGeom>
-                        </pic:spPr>
-                      </pic:pic>
-                    </a:graphicData>
-                  </a:graphic>
-                </wp:inline>
-              </w:drawing>
-            </w:r>
-          </w:p>
-        </w:tc>
-        <w:tc>
-          <w:tcPr>
-            <w:tcW w:w="3339" w:type="dxa"/>
-          </w:tcPr>
-          <w:p>
-            <w:pPr>
-              <w:rPr>
-                <w:lang w:val="nb-NO"/>
-              </w:rPr>
-            </w:pPr>
-            <w:r>
-              <w:rPr>
-                <w:lang w:val="nb-NO"/>
-              </w:rPr>
-              <w:t>Samme situasjon som Per. Vanskelig å si at det er mistenkelig</w:t>
-            </w:r>
-          </w:p>
-        </w:tc>
-      </w:tr>
-      <w:tr>
-        <w:tc>
-          <w:tcPr>
-            <w:tcW w:w="1149" w:type="dxa"/>
-            <w:vMerge w:val="restart"/>
-          </w:tcPr>
-          <w:p>
-            <w:pPr>
-              <w:rPr>
-                <w:lang w:val="nb-NO"/>
-              </w:rPr>
-            </w:pPr>
-            <w:proofErr w:type="spellStart"/>
-            <w:r>
-              <w:rPr>
-                <w:lang w:val="nb-NO"/>
-              </w:rPr>
-              <w:lastRenderedPageBreak/>
-              <w:t>APM</w:t>
-            </w:r>
-            <w:proofErr w:type="spellEnd"/>
-          </w:p>
-        </w:tc>
-        <w:tc>
-          <w:tcPr>
-            <w:tcW w:w="875" w:type="dxa"/>
-          </w:tcPr>
-          <w:p>
-            <w:pPr>
-              <w:rPr>
-                <w:lang w:val="nb-NO"/>
-              </w:rPr>
-            </w:pPr>
-            <w:r>
-              <w:rPr>
-                <w:lang w:val="nb-NO"/>
-              </w:rPr>
-              <w:t>Per</w:t>
-            </w:r>
-          </w:p>
-        </w:tc>
-        <w:tc>
-          <w:tcPr>
-            <w:tcW w:w="6261" w:type="dxa"/>
-          </w:tcPr>
-          <w:p>
-            <w:pPr>
-              <w:rPr>
-                <w:lang w:val="nb-NO"/>
-              </w:rPr>
-            </w:pPr>
-            <w:r>
-              <w:rPr>
-                <w:lang w:val="nb-NO"/>
-              </w:rPr>
-              <w:drawing>
-                <wp:inline distT="0" distB="0" distL="0" distR="0" wp14:anchorId="369B7D77" wp14:editId="5248C1AB">
-                  <wp:extent cx="3717707" cy="2678654"/>
-                  <wp:effectExtent l="0" t="0" r="3810" b="1270"/>
-                  <wp:docPr id="65067529" name="Bilde 1"/>
-                  <wp:cNvGraphicFramePr>
-                    <a:graphicFrameLocks xmlns:a="http://schemas.openxmlformats.org/drawingml/2006/main" noChangeAspect="1"/>
-                  </wp:cNvGraphicFramePr>
-                  <a:graphic xmlns:a="http://schemas.openxmlformats.org/drawingml/2006/main">
-                    <a:graphicData uri="http://schemas.openxmlformats.org/drawingml/2006/picture">
-                      <pic:pic xmlns:pic="http://schemas.openxmlformats.org/drawingml/2006/picture">
-                        <pic:nvPicPr>
-                          <pic:cNvPr id="65067529" name=""/>
-                          <pic:cNvPicPr/>
-                        </pic:nvPicPr>
-                        <pic:blipFill>
-                          <a:blip r:embed="rId19"/>
-                          <a:stretch>
-                            <a:fillRect/>
-                          </a:stretch>
-                        </pic:blipFill>
-                        <pic:spPr>
-                          <a:xfrm>
-                            <a:off x="0" y="0"/>
-                            <a:ext cx="3810370" cy="2745419"/>
-                          </a:xfrm>
-                          <a:prstGeom prst="rect">
-                            <a:avLst/>
-                          </a:prstGeom>
-                        </pic:spPr>
-                      </pic:pic>
-                    </a:graphicData>
-                  </a:graphic>
-                </wp:inline>
-              </w:drawing>
-            </w:r>
-          </w:p>
-        </w:tc>
-        <w:tc>
-          <w:tcPr>
-            <w:tcW w:w="3339" w:type="dxa"/>
-          </w:tcPr>
-          <w:p>
-            <w:pPr>
-              <w:rPr>
-                <w:lang w:val="nb-NO"/>
-              </w:rPr>
-            </w:pPr>
-            <w:r>
-              <w:rPr>
-                <w:lang w:val="nb-NO"/>
-              </w:rPr>
-              <w:t xml:space="preserve">Ettersom spilleren blir </w:t>
-            </w:r>
-            <w:proofErr w:type="gramStart"/>
-            <w:r>
-              <w:rPr>
-                <w:lang w:val="nb-NO"/>
-              </w:rPr>
-              <w:t>flinkere</w:t>
-            </w:r>
-            <w:proofErr w:type="gramEnd"/>
-            <w:r>
-              <w:rPr>
-                <w:lang w:val="nb-NO"/>
-              </w:rPr>
-              <w:t xml:space="preserve"> vil den gjøre flere handlinger på mindre tid. Derfor gir det mening at </w:t>
-            </w:r>
-            <w:proofErr w:type="spellStart"/>
-            <w:r>
-              <w:rPr>
-                <w:lang w:val="nb-NO"/>
-              </w:rPr>
-              <w:t>APM</w:t>
-            </w:r>
-            <w:proofErr w:type="spellEnd"/>
-            <w:r>
-              <w:rPr>
-                <w:lang w:val="nb-NO"/>
-              </w:rPr>
-              <w:t xml:space="preserve"> øker slik den gjør her</w:t>
-            </w:r>
-          </w:p>
-        </w:tc>
-      </w:tr>
-      <w:tr>
-        <w:tc>
-          <w:tcPr>
-            <w:tcW w:w="1149" w:type="dxa"/>
-            <w:vMerge/>
-          </w:tcPr>
-          <w:p>
-            <w:pPr>
-              <w:rPr>
-                <w:lang w:val="nb-NO"/>
-              </w:rPr>
-            </w:pPr>
-          </w:p>
-        </w:tc>
-        <w:tc>
-          <w:tcPr>
-            <w:tcW w:w="875" w:type="dxa"/>
-          </w:tcPr>
-          <w:p>
-            <w:pPr>
-              <w:rPr>
-                <w:lang w:val="nb-NO"/>
-              </w:rPr>
-            </w:pPr>
-            <w:r>
-              <w:rPr>
-                <w:lang w:val="nb-NO"/>
-              </w:rPr>
-              <w:t>Jonas</w:t>
-            </w:r>
-          </w:p>
-        </w:tc>
-        <w:tc>
-          <w:tcPr>
-            <w:tcW w:w="6261" w:type="dxa"/>
-          </w:tcPr>
-          <w:p>
-            <w:pPr>
-              <w:rPr>
-                <w:lang w:val="nb-NO"/>
-              </w:rPr>
-            </w:pPr>
-            <w:r>
-              <w:rPr>
-                <w:lang w:val="nb-NO"/>
-              </w:rPr>
-              <w:drawing>
-                <wp:inline distT="0" distB="0" distL="0" distR="0" wp14:anchorId="5C0A7329" wp14:editId="5F43F3DC">
-                  <wp:extent cx="3717705" cy="2678654"/>
-                  <wp:effectExtent l="0" t="0" r="3810" b="1270"/>
-                  <wp:docPr id="632232621" name="Bilde 1"/>
-                  <wp:cNvGraphicFramePr>
-                    <a:graphicFrameLocks xmlns:a="http://schemas.openxmlformats.org/drawingml/2006/main" noChangeAspect="1"/>
-                  </wp:cNvGraphicFramePr>
-                  <a:graphic xmlns:a="http://schemas.openxmlformats.org/drawingml/2006/main">
-                    <a:graphicData uri="http://schemas.openxmlformats.org/drawingml/2006/picture">
-                      <pic:pic xmlns:pic="http://schemas.openxmlformats.org/drawingml/2006/picture">
-                        <pic:nvPicPr>
-                          <pic:cNvPr id="632232621" name=""/>
-                          <pic:cNvPicPr/>
-                        </pic:nvPicPr>
-                        <pic:blipFill>
-                          <a:blip r:embed="rId20"/>
-                          <a:stretch>
-                            <a:fillRect/>
-                          </a:stretch>
-                        </pic:blipFill>
-                        <pic:spPr>
-                          <a:xfrm>
-                            <a:off x="0" y="0"/>
-                            <a:ext cx="3777471" cy="2721716"/>
-                          </a:xfrm>
-                          <a:prstGeom prst="rect">
-                            <a:avLst/>
-                          </a:prstGeom>
-                        </pic:spPr>
-                      </pic:pic>
-                    </a:graphicData>
-                  </a:graphic>
-                </wp:inline>
-              </w:drawing>
-            </w:r>
-          </w:p>
-        </w:tc>
-        <w:tc>
-          <w:tcPr>
-            <w:tcW w:w="3339" w:type="dxa"/>
-          </w:tcPr>
-          <w:p>
-            <w:pPr>
-              <w:rPr>
-                <w:lang w:val="nb-NO"/>
-              </w:rPr>
-            </w:pPr>
-            <w:r>
-              <w:rPr>
-                <w:lang w:val="nb-NO"/>
-              </w:rPr>
-              <w:t xml:space="preserve">Ettersom spilleren blir </w:t>
-            </w:r>
-            <w:proofErr w:type="gramStart"/>
-            <w:r>
-              <w:rPr>
-                <w:lang w:val="nb-NO"/>
-              </w:rPr>
-              <w:t>flinkere</w:t>
-            </w:r>
-            <w:proofErr w:type="gramEnd"/>
-            <w:r>
-              <w:rPr>
-                <w:lang w:val="nb-NO"/>
-              </w:rPr>
-              <w:t xml:space="preserve"> vil den gjøre flere handlinger på mindre tid. Derfor gir det mening at </w:t>
-            </w:r>
-            <w:proofErr w:type="spellStart"/>
-            <w:r>
-              <w:rPr>
-                <w:lang w:val="nb-NO"/>
-              </w:rPr>
-              <w:t>APM</w:t>
-            </w:r>
-            <w:proofErr w:type="spellEnd"/>
-            <w:r>
-              <w:rPr>
-                <w:lang w:val="nb-NO"/>
-              </w:rPr>
-              <w:t xml:space="preserve"> øker slik den gjør her</w:t>
-            </w:r>
-          </w:p>
-        </w:tc>
-      </w:tr>
-      <w:tr>
-        <w:tc>
-          <w:tcPr>
-            <w:tcW w:w="1149" w:type="dxa"/>
-            <w:vMerge w:val="restart"/>
-          </w:tcPr>
-          <w:p>
-            <w:pPr>
-              <w:rPr>
-                <w:lang w:val="nb-NO"/>
-              </w:rPr>
-            </w:pPr>
-            <w:r>
-              <w:rPr>
-                <w:lang w:val="nb-NO"/>
-              </w:rPr>
-              <w:t>Feilrate</w:t>
-            </w:r>
-          </w:p>
-        </w:tc>
-        <w:tc>
-          <w:tcPr>
-            <w:tcW w:w="875" w:type="dxa"/>
-          </w:tcPr>
-          <w:p>
-            <w:pPr>
-              <w:rPr>
-                <w:lang w:val="nb-NO"/>
-              </w:rPr>
-            </w:pPr>
-            <w:r>
-              <w:rPr>
-                <w:lang w:val="nb-NO"/>
-              </w:rPr>
-              <w:t>Per</w:t>
-            </w:r>
-          </w:p>
-        </w:tc>
-        <w:tc>
-          <w:tcPr>
-            <w:tcW w:w="6261" w:type="dxa"/>
-          </w:tcPr>
-          <w:p>
-            <w:pPr>
-              <w:rPr>
-                <w:lang w:val="nb-NO"/>
-              </w:rPr>
-            </w:pPr>
-            <w:r>
-              <w:rPr>
-                <w:lang w:val="nb-NO"/>
-              </w:rPr>
-              <w:drawing>
-                <wp:inline distT="0" distB="0" distL="0" distR="0" wp14:anchorId="662E5A74" wp14:editId="166E24DD">
-                  <wp:extent cx="3731257" cy="2667896"/>
-                  <wp:effectExtent l="0" t="0" r="3175" b="0"/>
-                  <wp:docPr id="97925285" name="Bilde 1"/>
-                  <wp:cNvGraphicFramePr>
-                    <a:graphicFrameLocks xmlns:a="http://schemas.openxmlformats.org/drawingml/2006/main" noChangeAspect="1"/>
-                  </wp:cNvGraphicFramePr>
-                  <a:graphic xmlns:a="http://schemas.openxmlformats.org/drawingml/2006/main">
-                    <a:graphicData uri="http://schemas.openxmlformats.org/drawingml/2006/picture">
-                      <pic:pic xmlns:pic="http://schemas.openxmlformats.org/drawingml/2006/picture">
-                        <pic:nvPicPr>
-                          <pic:cNvPr id="97925285" name=""/>
-                          <pic:cNvPicPr/>
-                        </pic:nvPicPr>
-                        <pic:blipFill>
-                          <a:blip r:embed="rId21"/>
-                          <a:stretch>
-                            <a:fillRect/>
-                          </a:stretch>
-                        </pic:blipFill>
-                        <pic:spPr>
-                          <a:xfrm>
-                            <a:off x="0" y="0"/>
-                            <a:ext cx="3757105" cy="2686378"/>
-                          </a:xfrm>
-                          <a:prstGeom prst="rect">
-                            <a:avLst/>
-                          </a:prstGeom>
-                        </pic:spPr>
-                      </pic:pic>
-                    </a:graphicData>
-                  </a:graphic>
-                </wp:inline>
-              </w:drawing>
-            </w:r>
-          </w:p>
-        </w:tc>
-        <w:tc>
-          <w:tcPr>
-            <w:tcW w:w="3339" w:type="dxa"/>
-          </w:tcPr>
-          <w:p>
-            <w:pPr>
-              <w:rPr>
-                <w:lang w:val="nb-NO"/>
-              </w:rPr>
-            </w:pPr>
-            <w:r>
-              <w:rPr>
-                <w:lang w:val="nb-NO"/>
-              </w:rPr>
-              <w:t>Det gir mening at feilraten går ned utover spillerens runder. Det er fordi han blir bedre og vil gjøre færre feil etter hvert:</w:t>
-            </w:r>
-          </w:p>
-        </w:tc>
-      </w:tr>
-      <w:tr>
-        <w:tc>
-          <w:tcPr>
-            <w:tcW w:w="1149" w:type="dxa"/>
-            <w:vMerge/>
-          </w:tcPr>
-          <w:p>
-            <w:pPr>
-              <w:rPr>
-                <w:lang w:val="nb-NO"/>
-              </w:rPr>
-            </w:pPr>
-          </w:p>
-        </w:tc>
-        <w:tc>
-          <w:tcPr>
-            <w:tcW w:w="875" w:type="dxa"/>
-          </w:tcPr>
-          <w:p>
-            <w:pPr>
-              <w:rPr>
-                <w:lang w:val="nb-NO"/>
-              </w:rPr>
-            </w:pPr>
-            <w:r>
-              <w:rPr>
-                <w:lang w:val="nb-NO"/>
-              </w:rPr>
-              <w:t>Jona</w:t>
-            </w:r>
-          </w:p>
-        </w:tc>
-        <w:tc>
-          <w:tcPr>
-            <w:tcW w:w="6261" w:type="dxa"/>
-          </w:tcPr>
-          <w:p>
-            <w:pPr>
-              <w:rPr>
-                <w:lang w:val="nb-NO"/>
-              </w:rPr>
-            </w:pPr>
-            <w:r>
-              <w:rPr>
-                <w:lang w:val="nb-NO"/>
-              </w:rPr>
-              <w:drawing>
-                <wp:inline distT="0" distB="0" distL="0" distR="0" wp14:anchorId="4BECD2D0" wp14:editId="2E9EB065">
-                  <wp:extent cx="3640981" cy="2603350"/>
-                  <wp:effectExtent l="0" t="0" r="4445" b="635"/>
-                  <wp:docPr id="1869726866" name="Bilde 1"/>
-                  <wp:cNvGraphicFramePr>
-                    <a:graphicFrameLocks xmlns:a="http://schemas.openxmlformats.org/drawingml/2006/main" noChangeAspect="1"/>
-                  </wp:cNvGraphicFramePr>
-                  <a:graphic xmlns:a="http://schemas.openxmlformats.org/drawingml/2006/main">
-                    <a:graphicData uri="http://schemas.openxmlformats.org/drawingml/2006/picture">
-                      <pic:pic xmlns:pic="http://schemas.openxmlformats.org/drawingml/2006/picture">
-                        <pic:nvPicPr>
-                          <pic:cNvPr id="1869726866" name=""/>
-                          <pic:cNvPicPr/>
-                        </pic:nvPicPr>
-                        <pic:blipFill>
-                          <a:blip r:embed="rId22"/>
-                          <a:stretch>
-                            <a:fillRect/>
-                          </a:stretch>
-                        </pic:blipFill>
-                        <pic:spPr>
-                          <a:xfrm>
-                            <a:off x="0" y="0"/>
-                            <a:ext cx="3683132" cy="2633489"/>
-                          </a:xfrm>
-                          <a:prstGeom prst="rect">
-                            <a:avLst/>
-                          </a:prstGeom>
-                        </pic:spPr>
-                      </pic:pic>
-                    </a:graphicData>
-                  </a:graphic>
-                </wp:inline>
-              </w:drawing>
-            </w:r>
-          </w:p>
-        </w:tc>
-        <w:tc>
-          <w:tcPr>
-            <w:tcW w:w="3339" w:type="dxa"/>
-          </w:tcPr>
-          <w:p>
-            <w:pPr>
-              <w:rPr>
-                <w:lang w:val="nb-NO"/>
-              </w:rPr>
-            </w:pPr>
-            <w:r>
-              <w:rPr>
-                <w:lang w:val="nb-NO"/>
-              </w:rPr>
-              <w:t>Det gir mening at feilraten går ned utover spillerens runder. Det er fordi han blir bedre og vil gjøre færre feil etter hvert:</w:t>
-            </w:r>
-          </w:p>
-        </w:tc>
-      </w:tr>
-    </w:tbl>
-    <w:p>
-      <w:pPr>
-        <w:rPr>
-          <w:lang w:val="nb-NO"/>
-        </w:rPr>
-      </w:pPr>
-    </w:p>
-    <w:p>
-      <w:pPr>
-        <w:rPr>
-          <w:lang w:val="nb-NO"/>
-        </w:rPr>
-      </w:pPr>
-      <w:r>
-        <w:rPr>
-          <w:lang w:val="nb-NO"/>
-        </w:rPr>
-        <w:t>Oppsummering: Jeg vil si det er vanskelig å påstå juks eller manipulering av dataen fra Jonas og Per. Det eneste jeg konkret kan peke på er pers poenggraf som viser en veldig markant økning i en av rundene. Det kan hende han var veldig god i akkurat denne runden eller hadde flakse med noe, men dette er det eneste jeg kan si ligner på juks av dataen vi har.</w:t>
       </w:r>
     </w:p>
     <w:sectPr>

</xml_diff>